<commit_message>
plan to merge with main
</commit_message>
<xml_diff>
--- a/artefacts/UserStory,AcceptanceCriteria,MainScenario.docx
+++ b/artefacts/UserStory,AcceptanceCriteria,MainScenario.docx
@@ -1,6 +1,6 @@
 
 <file path=word/document.xml><?xml version="1.0" encoding="utf-8"?>
-<w:document xmlns:wpc="http://schemas.microsoft.com/office/word/2010/wordprocessingCanvas" xmlns:mc="http://schemas.openxmlformats.org/markup-compatibility/2006" xmlns:o="urn:schemas-microsoft-com:office:office" xmlns:r="http://schemas.openxmlformats.org/officeDocument/2006/relationships" xmlns:m="http://schemas.openxmlformats.org/officeDocument/2006/math" xmlns:v="urn:schemas-microsoft-com:vml" xmlns:wp14="http://schemas.microsoft.com/office/word/2010/wordprocessingDrawing" xmlns:wp="http://schemas.openxmlformats.org/drawingml/2006/wordprocessingDrawing" xmlns:w10="urn:schemas-microsoft-com:office:word" xmlns:w="http://schemas.openxmlformats.org/wordprocessingml/2006/main" xmlns:w14="http://schemas.microsoft.com/office/word/2010/wordml" xmlns:w15="http://schemas.microsoft.com/office/word/2012/wordml" xmlns:wpg="http://schemas.microsoft.com/office/word/2010/wordprocessingGroup" xmlns:wpi="http://schemas.microsoft.com/office/word/2010/wordprocessingInk" xmlns:wne="http://schemas.microsoft.com/office/word/2006/wordml" xmlns:wps="http://schemas.microsoft.com/office/word/2010/wordprocessingShape" mc:Ignorable="w14 w15 wp14">
+<w:document xmlns:wpc="http://schemas.microsoft.com/office/word/2010/wordprocessingCanvas" xmlns:cx="http://schemas.microsoft.com/office/drawing/2014/chartex" xmlns:cx1="http://schemas.microsoft.com/office/drawing/2015/9/8/chartex" xmlns:cx2="http://schemas.microsoft.com/office/drawing/2015/10/21/chartex" xmlns:cx3="http://schemas.microsoft.com/office/drawing/2016/5/9/chartex" xmlns:cx4="http://schemas.microsoft.com/office/drawing/2016/5/10/chartex" xmlns:cx5="http://schemas.microsoft.com/office/drawing/2016/5/11/chartex" xmlns:cx6="http://schemas.microsoft.com/office/drawing/2016/5/12/chartex" xmlns:cx7="http://schemas.microsoft.com/office/drawing/2016/5/13/chartex" xmlns:cx8="http://schemas.microsoft.com/office/drawing/2016/5/14/chartex" xmlns:mc="http://schemas.openxmlformats.org/markup-compatibility/2006" xmlns:aink="http://schemas.microsoft.com/office/drawing/2016/ink" xmlns:am3d="http://schemas.microsoft.com/office/drawing/2017/model3d" xmlns:o="urn:schemas-microsoft-com:office:office" xmlns:r="http://schemas.openxmlformats.org/officeDocument/2006/relationships" xmlns:m="http://schemas.openxmlformats.org/officeDocument/2006/math" xmlns:v="urn:schemas-microsoft-com:vml" xmlns:wp14="http://schemas.microsoft.com/office/word/2010/wordprocessingDrawing" xmlns:wp="http://schemas.openxmlformats.org/drawingml/2006/wordprocessingDrawing" xmlns:w10="urn:schemas-microsoft-com:office:word" xmlns:w="http://schemas.openxmlformats.org/wordprocessingml/2006/main" xmlns:w14="http://schemas.microsoft.com/office/word/2010/wordml" xmlns:w15="http://schemas.microsoft.com/office/word/2012/wordml" xmlns:w16cid="http://schemas.microsoft.com/office/word/2016/wordml/cid" xmlns:w16se="http://schemas.microsoft.com/office/word/2015/wordml/symex" xmlns:wpg="http://schemas.microsoft.com/office/word/2010/wordprocessingGroup" xmlns:wpi="http://schemas.microsoft.com/office/word/2010/wordprocessingInk" xmlns:wne="http://schemas.microsoft.com/office/word/2006/wordml" xmlns:wps="http://schemas.microsoft.com/office/word/2010/wordprocessingShape" mc:Ignorable="w14 w15 w16se w16cid wp14">
   <w:body>
     <w:p>
       <w:pPr>
@@ -15,19 +15,258 @@
         <w:rPr>
           <w:sz w:val="28"/>
           <w:szCs w:val="28"/>
-        </w:rPr>
-      </w:pPr>
-      <w:r>
-        <w:rPr>
-          <w:sz w:val="28"/>
-          <w:szCs w:val="28"/>
           <w:u w:val="single"/>
         </w:rPr>
-        <w:t>User story Map</w:t>
+      </w:pPr>
+      <w:r>
+        <w:rPr>
+          <w:sz w:val="28"/>
+          <w:szCs w:val="28"/>
+          <w:u w:val="single"/>
+        </w:rPr>
+        <w:t>User stor</w:t>
+      </w:r>
+      <w:r>
+        <w:rPr>
+          <w:sz w:val="28"/>
+          <w:szCs w:val="28"/>
+          <w:u w:val="single"/>
+        </w:rPr>
+        <w:t>ies</w:t>
       </w:r>
     </w:p>
     <w:p>
       <w:pPr>
+        <w:pStyle w:val="ListParagraph"/>
+        <w:numPr>
+          <w:ilvl w:val="0"/>
+          <w:numId w:val="28"/>
+        </w:numPr>
+        <w:jc w:val="both"/>
+        <w:rPr>
+          <w:sz w:val="28"/>
+          <w:szCs w:val="28"/>
+        </w:rPr>
+      </w:pPr>
+      <w:r>
+        <w:rPr>
+          <w:sz w:val="28"/>
+          <w:szCs w:val="28"/>
+        </w:rPr>
+        <w:t xml:space="preserve">As a customer, I want to </w:t>
+      </w:r>
+      <w:r>
+        <w:rPr>
+          <w:sz w:val="28"/>
+          <w:szCs w:val="28"/>
+        </w:rPr>
+        <w:t xml:space="preserve">see the </w:t>
+      </w:r>
+      <w:r>
+        <w:rPr>
+          <w:sz w:val="28"/>
+          <w:szCs w:val="28"/>
+        </w:rPr>
+        <w:t>product</w:t>
+      </w:r>
+      <w:r>
+        <w:rPr>
+          <w:sz w:val="28"/>
+          <w:szCs w:val="28"/>
+        </w:rPr>
+        <w:t xml:space="preserve"> list</w:t>
+      </w:r>
+      <w:r>
+        <w:rPr>
+          <w:sz w:val="28"/>
+          <w:szCs w:val="28"/>
+        </w:rPr>
+        <w:t xml:space="preserve"> so </w:t>
+      </w:r>
+      <w:r>
+        <w:rPr>
+          <w:sz w:val="28"/>
+          <w:szCs w:val="28"/>
+        </w:rPr>
+        <w:t>that I can check the products that I want to buy.</w:t>
+      </w:r>
+    </w:p>
+    <w:p>
+      <w:pPr>
+        <w:pStyle w:val="ListParagraph"/>
+        <w:numPr>
+          <w:ilvl w:val="0"/>
+          <w:numId w:val="28"/>
+        </w:numPr>
+        <w:jc w:val="both"/>
+        <w:rPr>
+          <w:sz w:val="28"/>
+          <w:szCs w:val="28"/>
+        </w:rPr>
+      </w:pPr>
+      <w:r>
+        <w:rPr>
+          <w:sz w:val="28"/>
+          <w:szCs w:val="28"/>
+        </w:rPr>
+        <w:t xml:space="preserve">As a customer, </w:t>
+      </w:r>
+      <w:r>
+        <w:rPr>
+          <w:sz w:val="28"/>
+          <w:szCs w:val="28"/>
+        </w:rPr>
+        <w:t>I want to se</w:t>
+      </w:r>
+      <w:r>
+        <w:rPr>
+          <w:sz w:val="28"/>
+          <w:szCs w:val="28"/>
+        </w:rPr>
+        <w:t xml:space="preserve">arch the products </w:t>
+      </w:r>
+      <w:r>
+        <w:rPr>
+          <w:sz w:val="28"/>
+          <w:szCs w:val="28"/>
+        </w:rPr>
+        <w:t>so that I can easily see the products that I want to buy.</w:t>
+      </w:r>
+    </w:p>
+    <w:p>
+      <w:pPr>
+        <w:pStyle w:val="ListParagraph"/>
+        <w:numPr>
+          <w:ilvl w:val="0"/>
+          <w:numId w:val="28"/>
+        </w:numPr>
+        <w:jc w:val="both"/>
+        <w:rPr>
+          <w:sz w:val="28"/>
+          <w:szCs w:val="28"/>
+        </w:rPr>
+      </w:pPr>
+      <w:r>
+        <w:rPr>
+          <w:sz w:val="28"/>
+          <w:szCs w:val="28"/>
+        </w:rPr>
+        <w:t>As a customer, I want to add product to cart</w:t>
+      </w:r>
+      <w:r>
+        <w:rPr>
+          <w:sz w:val="28"/>
+          <w:szCs w:val="28"/>
+        </w:rPr>
+        <w:t xml:space="preserve"> so that I can buy the product</w:t>
+      </w:r>
+      <w:r>
+        <w:rPr>
+          <w:sz w:val="28"/>
+          <w:szCs w:val="28"/>
+        </w:rPr>
+        <w:t>.</w:t>
+      </w:r>
+    </w:p>
+    <w:p>
+      <w:pPr>
+        <w:pStyle w:val="ListParagraph"/>
+        <w:numPr>
+          <w:ilvl w:val="0"/>
+          <w:numId w:val="28"/>
+        </w:numPr>
+        <w:jc w:val="both"/>
+        <w:rPr>
+          <w:sz w:val="28"/>
+          <w:szCs w:val="28"/>
+        </w:rPr>
+      </w:pPr>
+      <w:r>
+        <w:rPr>
+          <w:sz w:val="28"/>
+          <w:szCs w:val="28"/>
+        </w:rPr>
+        <w:t>As a customer, I want to view the cart that added</w:t>
+      </w:r>
+      <w:r>
+        <w:rPr>
+          <w:sz w:val="28"/>
+          <w:szCs w:val="28"/>
+        </w:rPr>
+        <w:t xml:space="preserve"> so that I can check the product that I choose</w:t>
+      </w:r>
+      <w:r>
+        <w:rPr>
+          <w:sz w:val="28"/>
+          <w:szCs w:val="28"/>
+        </w:rPr>
+        <w:t>.</w:t>
+      </w:r>
+    </w:p>
+    <w:p>
+      <w:pPr>
+        <w:pStyle w:val="ListParagraph"/>
+        <w:numPr>
+          <w:ilvl w:val="0"/>
+          <w:numId w:val="28"/>
+        </w:numPr>
+        <w:jc w:val="both"/>
+        <w:rPr>
+          <w:sz w:val="28"/>
+          <w:szCs w:val="28"/>
+        </w:rPr>
+      </w:pPr>
+      <w:r>
+        <w:rPr>
+          <w:sz w:val="28"/>
+          <w:szCs w:val="28"/>
+        </w:rPr>
+        <w:t xml:space="preserve">As a customer, I want to </w:t>
+      </w:r>
+      <w:r>
+        <w:rPr>
+          <w:sz w:val="28"/>
+          <w:szCs w:val="28"/>
+        </w:rPr>
+        <w:t>check out</w:t>
+      </w:r>
+      <w:r>
+        <w:rPr>
+          <w:sz w:val="28"/>
+          <w:szCs w:val="28"/>
+        </w:rPr>
+        <w:t xml:space="preserve"> so that I can review the selected items and complete the payment.</w:t>
+      </w:r>
+    </w:p>
+    <w:p>
+      <w:pPr>
+        <w:pStyle w:val="ListParagraph"/>
+        <w:numPr>
+          <w:ilvl w:val="0"/>
+          <w:numId w:val="28"/>
+        </w:numPr>
+        <w:jc w:val="both"/>
+        <w:rPr>
+          <w:sz w:val="28"/>
+          <w:szCs w:val="28"/>
+        </w:rPr>
+      </w:pPr>
+      <w:r>
+        <w:rPr>
+          <w:sz w:val="28"/>
+          <w:szCs w:val="28"/>
+        </w:rPr>
+        <w:t>As a customer, I want to pay the order so that I can buy the product.</w:t>
+      </w:r>
+    </w:p>
+    <w:p>
+      <w:pPr>
+        <w:pStyle w:val="ListParagraph"/>
+        <w:numPr>
+          <w:ilvl w:val="0"/>
+          <w:numId w:val="28"/>
+        </w:numPr>
+        <w:jc w:val="both"/>
         <w:rPr>
           <w:sz w:val="28"/>
           <w:szCs w:val="28"/>
@@ -38,10 +277,65 @@
         <w:rPr>
           <w:sz w:val="28"/>
           <w:szCs w:val="28"/>
+        </w:rPr>
+        <w:t>As a customer</w:t>
+      </w:r>
+      <w:r>
+        <w:rPr>
+          <w:sz w:val="28"/>
+          <w:szCs w:val="28"/>
+        </w:rPr>
+        <w:t>,</w:t>
+      </w:r>
+      <w:r>
+        <w:rPr>
+          <w:sz w:val="28"/>
+          <w:szCs w:val="28"/>
+        </w:rPr>
+        <w:t xml:space="preserve"> I want to enter personal and payment information once</w:t>
+      </w:r>
+      <w:r>
+        <w:rPr>
+          <w:sz w:val="28"/>
+          <w:szCs w:val="28"/>
+        </w:rPr>
+        <w:t xml:space="preserve"> so that I can do the payment without filling again</w:t>
+      </w:r>
+      <w:r>
+        <w:rPr>
+          <w:sz w:val="28"/>
+          <w:szCs w:val="28"/>
+        </w:rPr>
+        <w:t>.</w:t>
+      </w:r>
+      <w:r>
+        <w:rPr>
+          <w:sz w:val="28"/>
+          <w:szCs w:val="28"/>
           <w:u w:val="single"/>
         </w:rPr>
-        <w:t xml:space="preserve">     </w:t>
-      </w:r>
+        <w:t xml:space="preserve"> </w:t>
+      </w:r>
+    </w:p>
+    <w:p>
+      <w:pPr>
+        <w:jc w:val="both"/>
+        <w:rPr>
+          <w:sz w:val="28"/>
+          <w:szCs w:val="28"/>
+          <w:u w:val="single"/>
+        </w:rPr>
+      </w:pPr>
+    </w:p>
+    <w:p>
+      <w:pPr>
+        <w:jc w:val="both"/>
+        <w:rPr>
+          <w:sz w:val="28"/>
+          <w:szCs w:val="28"/>
+          <w:u w:val="single"/>
+        </w:rPr>
+      </w:pPr>
     </w:p>
     <w:p>
       <w:pPr>
@@ -54,308 +348,6 @@
         <w:rPr>
           <w:sz w:val="28"/>
           <w:szCs w:val="28"/>
-        </w:rPr>
-      </w:pPr>
-      <w:r>
-        <w:rPr>
-          <w:sz w:val="28"/>
-          <w:szCs w:val="28"/>
-        </w:rPr>
-        <w:t>As a customer, I want to login in to online shop so that I can search products, order the product and submit the reviews on products.</w:t>
-      </w:r>
-    </w:p>
-    <w:p>
-      <w:pPr>
-        <w:pStyle w:val="ListParagraph"/>
-        <w:numPr>
-          <w:ilvl w:val="0"/>
-          <w:numId w:val="5"/>
-        </w:numPr>
-        <w:jc w:val="both"/>
-        <w:rPr>
-          <w:sz w:val="28"/>
-          <w:szCs w:val="28"/>
-        </w:rPr>
-      </w:pPr>
-      <w:r>
-        <w:rPr>
-          <w:sz w:val="28"/>
-          <w:szCs w:val="28"/>
-        </w:rPr>
-        <w:t>As a staff, I want to login in to online shops so that I can manage the products.</w:t>
-      </w:r>
-    </w:p>
-    <w:p>
-      <w:pPr>
-        <w:pStyle w:val="ListParagraph"/>
-        <w:numPr>
-          <w:ilvl w:val="0"/>
-          <w:numId w:val="5"/>
-        </w:numPr>
-        <w:jc w:val="both"/>
-        <w:rPr>
-          <w:sz w:val="28"/>
-          <w:szCs w:val="28"/>
-        </w:rPr>
-      </w:pPr>
-      <w:r>
-        <w:rPr>
-          <w:sz w:val="28"/>
-          <w:szCs w:val="28"/>
-        </w:rPr>
-        <w:t xml:space="preserve">As a customer, </w:t>
-      </w:r>
-      <w:r>
-        <w:rPr>
-          <w:sz w:val="28"/>
-          <w:szCs w:val="28"/>
-        </w:rPr>
-        <w:t>I want to se</w:t>
-      </w:r>
-      <w:r>
-        <w:rPr>
-          <w:sz w:val="28"/>
-          <w:szCs w:val="28"/>
-        </w:rPr>
-        <w:t>arch the products so that it is easy to list all the products</w:t>
-      </w:r>
-    </w:p>
-    <w:p>
-      <w:pPr>
-        <w:pStyle w:val="ListParagraph"/>
-        <w:numPr>
-          <w:ilvl w:val="0"/>
-          <w:numId w:val="5"/>
-        </w:numPr>
-        <w:jc w:val="both"/>
-        <w:rPr>
-          <w:sz w:val="28"/>
-          <w:szCs w:val="28"/>
-        </w:rPr>
-      </w:pPr>
-      <w:r>
-        <w:rPr>
-          <w:sz w:val="28"/>
-          <w:szCs w:val="28"/>
-        </w:rPr>
-        <w:t>As a customer, I want to add product to cart.</w:t>
-      </w:r>
-    </w:p>
-    <w:p>
-      <w:pPr>
-        <w:pStyle w:val="ListParagraph"/>
-        <w:numPr>
-          <w:ilvl w:val="0"/>
-          <w:numId w:val="5"/>
-        </w:numPr>
-        <w:jc w:val="both"/>
-        <w:rPr>
-          <w:sz w:val="28"/>
-          <w:szCs w:val="28"/>
-        </w:rPr>
-      </w:pPr>
-      <w:r>
-        <w:rPr>
-          <w:sz w:val="28"/>
-          <w:szCs w:val="28"/>
-        </w:rPr>
-        <w:t>As a customer, I want to view the cart that added.</w:t>
-      </w:r>
-    </w:p>
-    <w:p>
-      <w:pPr>
-        <w:pStyle w:val="ListParagraph"/>
-        <w:numPr>
-          <w:ilvl w:val="0"/>
-          <w:numId w:val="5"/>
-        </w:numPr>
-        <w:jc w:val="both"/>
-        <w:rPr>
-          <w:sz w:val="28"/>
-          <w:szCs w:val="28"/>
-        </w:rPr>
-      </w:pPr>
-      <w:r>
-        <w:rPr>
-          <w:sz w:val="28"/>
-          <w:szCs w:val="28"/>
-        </w:rPr>
-        <w:t>As a customer, I want to checkout so that I can review the selected items and complete the payment.</w:t>
-      </w:r>
-    </w:p>
-    <w:p>
-      <w:pPr>
-        <w:pStyle w:val="ListParagraph"/>
-        <w:numPr>
-          <w:ilvl w:val="0"/>
-          <w:numId w:val="5"/>
-        </w:numPr>
-        <w:jc w:val="both"/>
-        <w:rPr>
-          <w:sz w:val="28"/>
-          <w:szCs w:val="28"/>
-        </w:rPr>
-      </w:pPr>
-      <w:r>
-        <w:rPr>
-          <w:sz w:val="28"/>
-          <w:szCs w:val="28"/>
-        </w:rPr>
-        <w:t>As a customer, I want to view the order confirmation so that I can check the order is being successfully placed.</w:t>
-      </w:r>
-    </w:p>
-    <w:p>
-      <w:pPr>
-        <w:pStyle w:val="ListParagraph"/>
-        <w:numPr>
-          <w:ilvl w:val="0"/>
-          <w:numId w:val="5"/>
-        </w:numPr>
-        <w:jc w:val="both"/>
-        <w:rPr>
-          <w:sz w:val="28"/>
-          <w:szCs w:val="28"/>
-        </w:rPr>
-      </w:pPr>
-      <w:r>
-        <w:rPr>
-          <w:sz w:val="28"/>
-          <w:szCs w:val="28"/>
-        </w:rPr>
-        <w:t>As a customer, I want to submit the review on products that I have already purchased.</w:t>
-      </w:r>
-      <w:r>
-        <w:rPr>
-          <w:sz w:val="28"/>
-          <w:szCs w:val="28"/>
-        </w:rPr>
-        <w:t xml:space="preserve"> </w:t>
-      </w:r>
-    </w:p>
-    <w:p>
-      <w:pPr>
-        <w:pStyle w:val="ListParagraph"/>
-        <w:numPr>
-          <w:ilvl w:val="0"/>
-          <w:numId w:val="5"/>
-        </w:numPr>
-        <w:jc w:val="both"/>
-        <w:rPr>
-          <w:sz w:val="28"/>
-          <w:szCs w:val="28"/>
-        </w:rPr>
-      </w:pPr>
-      <w:r>
-        <w:rPr>
-          <w:sz w:val="28"/>
-          <w:szCs w:val="28"/>
-        </w:rPr>
-        <w:t>As a customer</w:t>
-      </w:r>
-      <w:r>
-        <w:rPr>
-          <w:sz w:val="28"/>
-          <w:szCs w:val="28"/>
-        </w:rPr>
-        <w:t>,</w:t>
-      </w:r>
-      <w:r>
-        <w:rPr>
-          <w:sz w:val="28"/>
-          <w:szCs w:val="28"/>
-        </w:rPr>
-        <w:t xml:space="preserve"> I want to enter personal and payment information once.</w:t>
-      </w:r>
-    </w:p>
-    <w:p>
-      <w:pPr>
-        <w:pStyle w:val="ListParagraph"/>
-        <w:numPr>
-          <w:ilvl w:val="0"/>
-          <w:numId w:val="5"/>
-        </w:numPr>
-        <w:jc w:val="both"/>
-        <w:rPr>
-          <w:sz w:val="28"/>
-          <w:szCs w:val="28"/>
-        </w:rPr>
-      </w:pPr>
-      <w:r>
-        <w:rPr>
-          <w:sz w:val="28"/>
-          <w:szCs w:val="28"/>
-        </w:rPr>
-        <w:t>As a system, I want to send order confirmation email to the customer.</w:t>
-      </w:r>
-    </w:p>
-    <w:p>
-      <w:pPr>
-        <w:pStyle w:val="ListParagraph"/>
-        <w:numPr>
-          <w:ilvl w:val="0"/>
-          <w:numId w:val="5"/>
-        </w:numPr>
-        <w:jc w:val="both"/>
-        <w:rPr>
-          <w:sz w:val="28"/>
-          <w:szCs w:val="28"/>
-        </w:rPr>
-      </w:pPr>
-      <w:r>
-        <w:rPr>
-          <w:sz w:val="28"/>
-          <w:szCs w:val="28"/>
-        </w:rPr>
-        <w:t xml:space="preserve">As a staff, I </w:t>
-      </w:r>
-      <w:r>
-        <w:rPr>
-          <w:sz w:val="28"/>
-          <w:szCs w:val="28"/>
-        </w:rPr>
-        <w:t>want to</w:t>
-      </w:r>
-      <w:r>
-        <w:rPr>
-          <w:sz w:val="28"/>
-          <w:szCs w:val="28"/>
-        </w:rPr>
-        <w:t xml:space="preserve"> manage</w:t>
-      </w:r>
-      <w:r>
-        <w:rPr>
-          <w:sz w:val="28"/>
-          <w:szCs w:val="28"/>
-        </w:rPr>
-        <w:t xml:space="preserve"> </w:t>
-      </w:r>
-      <w:r>
-        <w:rPr>
-          <w:sz w:val="28"/>
-          <w:szCs w:val="28"/>
-        </w:rPr>
-        <w:t>products so</w:t>
-      </w:r>
-      <w:r>
-        <w:rPr>
-          <w:sz w:val="28"/>
-          <w:szCs w:val="28"/>
-        </w:rPr>
-        <w:t xml:space="preserve"> that I can add or remove the products</w:t>
-      </w:r>
-      <w:r>
-        <w:rPr>
-          <w:sz w:val="28"/>
-          <w:szCs w:val="28"/>
-        </w:rPr>
-        <w:t>.</w:t>
-      </w:r>
-    </w:p>
-    <w:p>
-      <w:pPr>
-        <w:rPr>
-          <w:sz w:val="28"/>
-          <w:szCs w:val="28"/>
           <w:u w:val="single"/>
         </w:rPr>
       </w:pPr>
@@ -394,22 +386,36 @@
           <w:sz w:val="28"/>
           <w:szCs w:val="28"/>
         </w:rPr>
-        <w:t>As a customer, I want to login in to online shop so that I can search products, order the product and</w:t>
-      </w:r>
-      <w:r>
-        <w:rPr>
-          <w:sz w:val="28"/>
-          <w:szCs w:val="28"/>
-        </w:rPr>
-        <w:t xml:space="preserve"> submit the reviews on products.</w:t>
+        <w:t xml:space="preserve">As a customer, I want to </w:t>
+      </w:r>
+      <w:r>
+        <w:rPr>
+          <w:sz w:val="28"/>
+          <w:szCs w:val="28"/>
+        </w:rPr>
+        <w:t xml:space="preserve">see the </w:t>
+      </w:r>
+      <w:r>
+        <w:rPr>
+          <w:sz w:val="28"/>
+          <w:szCs w:val="28"/>
+        </w:rPr>
+        <w:t xml:space="preserve">products so </w:t>
+      </w:r>
+      <w:r>
+        <w:rPr>
+          <w:sz w:val="28"/>
+          <w:szCs w:val="28"/>
+        </w:rPr>
+        <w:t>that I can check the products that I want to buy.</w:t>
       </w:r>
     </w:p>
     <w:p>
       <w:pPr>
         <w:pStyle w:val="ListParagraph"/>
         <w:numPr>
-          <w:ilvl w:val="0"/>
-          <w:numId w:val="9"/>
+          <w:ilvl w:val="1"/>
+          <w:numId w:val="35"/>
         </w:numPr>
         <w:jc w:val="both"/>
         <w:rPr>
@@ -419,188 +425,25 @@
       </w:pPr>
       <w:r>
         <w:rPr>
-          <w:sz w:val="28"/>
-          <w:szCs w:val="28"/>
-        </w:rPr>
-        <w:t xml:space="preserve">If </w:t>
-      </w:r>
-      <w:r>
-        <w:rPr>
-          <w:sz w:val="28"/>
-          <w:szCs w:val="28"/>
-        </w:rPr>
-        <w:t>customer credential is valid</w:t>
-      </w:r>
-      <w:r>
-        <w:rPr>
-          <w:sz w:val="28"/>
-          <w:szCs w:val="28"/>
-        </w:rPr>
-        <w:t xml:space="preserve">, I </w:t>
-      </w:r>
-      <w:r>
-        <w:rPr>
-          <w:sz w:val="28"/>
-          <w:szCs w:val="28"/>
-        </w:rPr>
-        <w:t xml:space="preserve">can </w:t>
-      </w:r>
-      <w:r>
-        <w:rPr>
-          <w:sz w:val="28"/>
-          <w:szCs w:val="28"/>
-        </w:rPr>
-        <w:t>see the home screen.</w:t>
-      </w:r>
-    </w:p>
-    <w:p>
-      <w:pPr>
-        <w:pStyle w:val="ListParagraph"/>
-        <w:numPr>
-          <w:ilvl w:val="0"/>
-          <w:numId w:val="9"/>
-        </w:numPr>
-        <w:jc w:val="both"/>
-        <w:rPr>
-          <w:sz w:val="28"/>
-          <w:szCs w:val="28"/>
-        </w:rPr>
-      </w:pPr>
-      <w:r>
-        <w:rPr>
-          <w:sz w:val="28"/>
-          <w:szCs w:val="28"/>
-        </w:rPr>
-        <w:t xml:space="preserve">If </w:t>
-      </w:r>
-      <w:r>
-        <w:rPr>
-          <w:sz w:val="28"/>
-          <w:szCs w:val="28"/>
-        </w:rPr>
-        <w:t>customer credential is valid</w:t>
-      </w:r>
-      <w:r>
-        <w:rPr>
-          <w:sz w:val="28"/>
-          <w:szCs w:val="28"/>
-        </w:rPr>
-        <w:t xml:space="preserve">, </w:t>
-      </w:r>
-      <w:r>
-        <w:rPr>
-          <w:sz w:val="28"/>
-          <w:szCs w:val="28"/>
-        </w:rPr>
-        <w:t xml:space="preserve">I </w:t>
-      </w:r>
-      <w:r>
-        <w:rPr>
-          <w:sz w:val="28"/>
-          <w:szCs w:val="28"/>
-        </w:rPr>
-        <w:t>can</w:t>
-      </w:r>
-      <w:r>
-        <w:rPr>
-          <w:sz w:val="28"/>
-          <w:szCs w:val="28"/>
-        </w:rPr>
-        <w:t xml:space="preserve"> search product by name.</w:t>
-      </w:r>
-    </w:p>
-    <w:p>
-      <w:pPr>
-        <w:pStyle w:val="ListParagraph"/>
-        <w:numPr>
-          <w:ilvl w:val="0"/>
-          <w:numId w:val="9"/>
-        </w:numPr>
-        <w:jc w:val="both"/>
-        <w:rPr>
-          <w:sz w:val="28"/>
-          <w:szCs w:val="28"/>
-        </w:rPr>
-      </w:pPr>
-      <w:r>
-        <w:rPr>
-          <w:sz w:val="28"/>
-          <w:szCs w:val="28"/>
-        </w:rPr>
-        <w:t xml:space="preserve">If </w:t>
-      </w:r>
-      <w:r>
-        <w:rPr>
-          <w:sz w:val="28"/>
-          <w:szCs w:val="28"/>
-        </w:rPr>
-        <w:t>customer credential is valid</w:t>
-      </w:r>
-      <w:r>
-        <w:rPr>
-          <w:sz w:val="28"/>
-          <w:szCs w:val="28"/>
-        </w:rPr>
-        <w:t xml:space="preserve">, </w:t>
-      </w:r>
-      <w:r>
-        <w:rPr>
-          <w:sz w:val="28"/>
-          <w:szCs w:val="28"/>
-        </w:rPr>
-        <w:t xml:space="preserve">I </w:t>
-      </w:r>
-      <w:r>
-        <w:rPr>
-          <w:sz w:val="28"/>
-          <w:szCs w:val="28"/>
-        </w:rPr>
-        <w:t>can</w:t>
-      </w:r>
-      <w:r>
-        <w:rPr>
-          <w:sz w:val="28"/>
-          <w:szCs w:val="28"/>
-        </w:rPr>
-        <w:t xml:space="preserve"> order the product.</w:t>
-      </w:r>
-    </w:p>
-    <w:p>
-      <w:pPr>
-        <w:pStyle w:val="ListParagraph"/>
-        <w:numPr>
-          <w:ilvl w:val="0"/>
-          <w:numId w:val="9"/>
-        </w:numPr>
-        <w:jc w:val="both"/>
-        <w:rPr>
-          <w:sz w:val="28"/>
-          <w:szCs w:val="28"/>
-        </w:rPr>
-      </w:pPr>
-      <w:r>
-        <w:rPr>
-          <w:sz w:val="28"/>
-          <w:szCs w:val="28"/>
-        </w:rPr>
-        <w:t xml:space="preserve">If </w:t>
-      </w:r>
-      <w:r>
-        <w:rPr>
-          <w:sz w:val="28"/>
-          <w:szCs w:val="28"/>
-        </w:rPr>
-        <w:t>customer credential is valid</w:t>
-      </w:r>
-      <w:r>
-        <w:rPr>
-          <w:sz w:val="28"/>
-          <w:szCs w:val="28"/>
-        </w:rPr>
-        <w:t>,</w:t>
-      </w:r>
-      <w:r>
-        <w:rPr>
+          <w:color w:val="000000"/>
+          <w:sz w:val="28"/>
+          <w:szCs w:val="28"/>
+        </w:rPr>
+        <w:t>Customer can se</w:t>
+      </w:r>
+      <w:bookmarkStart w:id="0" w:name="_GoBack"/>
+      <w:bookmarkEnd w:id="0"/>
+      <w:r>
+        <w:rPr>
+          <w:color w:val="000000"/>
+          <w:sz w:val="28"/>
+          <w:szCs w:val="28"/>
+        </w:rPr>
+        <w:t>e the product name, price,</w:t>
+      </w:r>
+      <w:r>
+        <w:rPr>
+          <w:color w:val="000000"/>
           <w:sz w:val="28"/>
           <w:szCs w:val="28"/>
         </w:rPr>
@@ -608,24 +451,11 @@
       </w:r>
       <w:r>
         <w:rPr>
-          <w:sz w:val="28"/>
-          <w:szCs w:val="28"/>
-        </w:rPr>
-        <w:t xml:space="preserve">I </w:t>
-      </w:r>
-      <w:r>
-        <w:rPr>
-          <w:sz w:val="28"/>
-          <w:szCs w:val="28"/>
-        </w:rPr>
-        <w:t>can</w:t>
-      </w:r>
-      <w:r>
-        <w:rPr>
-          <w:sz w:val="28"/>
-          <w:szCs w:val="28"/>
-        </w:rPr>
-        <w:t xml:space="preserve"> submit the reviews on products.</w:t>
+          <w:color w:val="000000"/>
+          <w:sz w:val="28"/>
+          <w:szCs w:val="28"/>
+        </w:rPr>
+        <w:t>description, image.</w:t>
       </w:r>
     </w:p>
     <w:p>
@@ -646,7 +476,7 @@
           <w:sz w:val="28"/>
           <w:szCs w:val="28"/>
         </w:rPr>
-        <w:t>As a staff, I want to login in to online shops so that I can manage the products.</w:t>
+        <w:t>As a customer, I want to search the products so that I can easily see the products that I want to buy.</w:t>
       </w:r>
     </w:p>
     <w:p>
@@ -654,7 +484,7 @@
         <w:pStyle w:val="ListParagraph"/>
         <w:numPr>
           <w:ilvl w:val="1"/>
-          <w:numId w:val="8"/>
+          <w:numId w:val="36"/>
         </w:numPr>
         <w:jc w:val="both"/>
         <w:rPr>
@@ -667,56 +497,7 @@
           <w:sz w:val="28"/>
           <w:szCs w:val="28"/>
         </w:rPr>
-        <w:t xml:space="preserve">If </w:t>
-      </w:r>
-      <w:r>
-        <w:rPr>
-          <w:sz w:val="28"/>
-          <w:szCs w:val="28"/>
-        </w:rPr>
-        <w:t>staff credential is valid</w:t>
-      </w:r>
-      <w:r>
-        <w:rPr>
-          <w:sz w:val="28"/>
-          <w:szCs w:val="28"/>
-        </w:rPr>
-        <w:t>, I can add product.</w:t>
-      </w:r>
-    </w:p>
-    <w:p>
-      <w:pPr>
-        <w:pStyle w:val="ListParagraph"/>
-        <w:numPr>
-          <w:ilvl w:val="1"/>
-          <w:numId w:val="8"/>
-        </w:numPr>
-        <w:jc w:val="both"/>
-        <w:rPr>
-          <w:sz w:val="28"/>
-          <w:szCs w:val="28"/>
-        </w:rPr>
-      </w:pPr>
-      <w:r>
-        <w:rPr>
-          <w:sz w:val="28"/>
-          <w:szCs w:val="28"/>
-        </w:rPr>
-        <w:t xml:space="preserve">If </w:t>
-      </w:r>
-      <w:r>
-        <w:rPr>
-          <w:sz w:val="28"/>
-          <w:szCs w:val="28"/>
-        </w:rPr>
-        <w:t xml:space="preserve">staff credential is valid, </w:t>
-      </w:r>
-      <w:r>
-        <w:rPr>
-          <w:sz w:val="28"/>
-          <w:szCs w:val="28"/>
-        </w:rPr>
-        <w:t>I can remove product.</w:t>
+        <w:t>As a customer, I can search the products by name and can see the products list that I searched.</w:t>
       </w:r>
     </w:p>
     <w:p>
@@ -737,7 +518,14 @@
           <w:sz w:val="28"/>
           <w:szCs w:val="28"/>
         </w:rPr>
-        <w:t>As a customer, I want to search the products so that it is easy to list all the products</w:t>
+        <w:t>As a customer, I want to add product to cart</w:t>
+      </w:r>
+      <w:r>
+        <w:rPr>
+          <w:sz w:val="28"/>
+          <w:szCs w:val="28"/>
+        </w:rPr>
+        <w:t>, so that I can buy the product</w:t>
       </w:r>
       <w:r>
         <w:rPr>
@@ -745,105 +533,6 @@
           <w:szCs w:val="28"/>
         </w:rPr>
         <w:t>.</w:t>
-      </w:r>
-    </w:p>
-    <w:p>
-      <w:pPr>
-        <w:pStyle w:val="ListParagraph"/>
-        <w:numPr>
-          <w:ilvl w:val="1"/>
-          <w:numId w:val="10"/>
-        </w:numPr>
-        <w:jc w:val="both"/>
-        <w:rPr>
-          <w:sz w:val="28"/>
-          <w:szCs w:val="28"/>
-        </w:rPr>
-      </w:pPr>
-      <w:r>
-        <w:rPr>
-          <w:sz w:val="28"/>
-          <w:szCs w:val="28"/>
-        </w:rPr>
-        <w:lastRenderedPageBreak/>
-        <w:t xml:space="preserve">As a customer, </w:t>
-      </w:r>
-      <w:r>
-        <w:rPr>
-          <w:sz w:val="28"/>
-          <w:szCs w:val="28"/>
-        </w:rPr>
-        <w:t xml:space="preserve">I </w:t>
-      </w:r>
-      <w:r>
-        <w:rPr>
-          <w:sz w:val="28"/>
-          <w:szCs w:val="28"/>
-        </w:rPr>
-        <w:t>can</w:t>
-      </w:r>
-      <w:r>
-        <w:rPr>
-          <w:sz w:val="28"/>
-          <w:szCs w:val="28"/>
-        </w:rPr>
-        <w:t xml:space="preserve"> search the products by name</w:t>
-      </w:r>
-      <w:r>
-        <w:rPr>
-          <w:sz w:val="28"/>
-          <w:szCs w:val="28"/>
-        </w:rPr>
-        <w:t xml:space="preserve"> and can see the products list that I searched</w:t>
-      </w:r>
-      <w:r>
-        <w:rPr>
-          <w:sz w:val="28"/>
-          <w:szCs w:val="28"/>
-        </w:rPr>
-        <w:t>.</w:t>
-      </w:r>
-    </w:p>
-    <w:p>
-      <w:pPr>
-        <w:pStyle w:val="ListParagraph"/>
-        <w:numPr>
-          <w:ilvl w:val="1"/>
-          <w:numId w:val="10"/>
-        </w:numPr>
-        <w:jc w:val="both"/>
-        <w:rPr>
-          <w:sz w:val="28"/>
-          <w:szCs w:val="28"/>
-        </w:rPr>
-      </w:pPr>
-      <w:r>
-        <w:rPr>
-          <w:sz w:val="28"/>
-          <w:szCs w:val="28"/>
-        </w:rPr>
-        <w:t>If the name is empty, the page should display the error message.</w:t>
-      </w:r>
-    </w:p>
-    <w:p>
-      <w:pPr>
-        <w:pStyle w:val="ListParagraph"/>
-        <w:numPr>
-          <w:ilvl w:val="0"/>
-          <w:numId w:val="6"/>
-        </w:numPr>
-        <w:jc w:val="both"/>
-        <w:rPr>
-          <w:sz w:val="28"/>
-          <w:szCs w:val="28"/>
-        </w:rPr>
-      </w:pPr>
-      <w:r>
-        <w:rPr>
-          <w:sz w:val="28"/>
-          <w:szCs w:val="28"/>
-        </w:rPr>
-        <w:t>As a customer, I want to add product to cart.</w:t>
       </w:r>
     </w:p>
     <w:p>
@@ -864,7 +553,35 @@
           <w:sz w:val="28"/>
           <w:szCs w:val="28"/>
         </w:rPr>
-        <w:t>When I navigate to the product page, there should be a button to add product to the cart.</w:t>
+        <w:t>In</w:t>
+      </w:r>
+      <w:r>
+        <w:rPr>
+          <w:sz w:val="28"/>
+          <w:szCs w:val="28"/>
+        </w:rPr>
+        <w:t xml:space="preserve"> the product page, there should be a</w:t>
+      </w:r>
+      <w:r>
+        <w:rPr>
+          <w:sz w:val="28"/>
+          <w:szCs w:val="28"/>
+        </w:rPr>
+        <w:t xml:space="preserve"> </w:t>
+      </w:r>
+      <w:r>
+        <w:rPr>
+          <w:sz w:val="28"/>
+          <w:szCs w:val="28"/>
+        </w:rPr>
+        <w:t xml:space="preserve">“Add to Cart” </w:t>
+      </w:r>
+      <w:r>
+        <w:rPr>
+          <w:sz w:val="28"/>
+          <w:szCs w:val="28"/>
+        </w:rPr>
+        <w:t>button to add product to the cart.</w:t>
       </w:r>
     </w:p>
     <w:p>
@@ -892,8 +609,8 @@
       <w:pPr>
         <w:pStyle w:val="ListParagraph"/>
         <w:numPr>
-          <w:ilvl w:val="0"/>
-          <w:numId w:val="6"/>
+          <w:ilvl w:val="1"/>
+          <w:numId w:val="13"/>
         </w:numPr>
         <w:jc w:val="both"/>
         <w:rPr>
@@ -906,7 +623,76 @@
           <w:sz w:val="28"/>
           <w:szCs w:val="28"/>
         </w:rPr>
-        <w:t>As a customer, I want to view the cart that added.</w:t>
+        <w:t>When the customer clicks the “Add to Cart” button on the product first time, the product is added to the cart.</w:t>
+      </w:r>
+    </w:p>
+    <w:p>
+      <w:pPr>
+        <w:pStyle w:val="ListParagraph"/>
+        <w:numPr>
+          <w:ilvl w:val="1"/>
+          <w:numId w:val="13"/>
+        </w:numPr>
+        <w:jc w:val="both"/>
+        <w:rPr>
+          <w:sz w:val="28"/>
+          <w:szCs w:val="28"/>
+        </w:rPr>
+      </w:pPr>
+      <w:r>
+        <w:rPr>
+          <w:sz w:val="28"/>
+          <w:szCs w:val="28"/>
+        </w:rPr>
+        <w:t>When the customer clicks the “Add to Cart” button on the same product, the quantity</w:t>
+      </w:r>
+      <w:r>
+        <w:rPr>
+          <w:sz w:val="28"/>
+          <w:szCs w:val="28"/>
+        </w:rPr>
+        <w:t xml:space="preserve"> of the product</w:t>
+      </w:r>
+      <w:r>
+        <w:rPr>
+          <w:sz w:val="28"/>
+          <w:szCs w:val="28"/>
+        </w:rPr>
+        <w:t xml:space="preserve"> will be increased. </w:t>
+      </w:r>
+    </w:p>
+    <w:p>
+      <w:pPr>
+        <w:ind w:left="180"/>
+        <w:jc w:val="both"/>
+        <w:rPr>
+          <w:sz w:val="28"/>
+          <w:szCs w:val="28"/>
+        </w:rPr>
+      </w:pPr>
+      <w:proofErr w:type="spellStart"/>
+      <w:r>
+        <w:rPr>
+          <w:sz w:val="28"/>
+          <w:szCs w:val="28"/>
+        </w:rPr>
+        <w:lastRenderedPageBreak/>
+        <w:t>d.</w:t>
+      </w:r>
+      <w:r>
+        <w:rPr>
+          <w:sz w:val="28"/>
+          <w:szCs w:val="28"/>
+        </w:rPr>
+        <w:t>As</w:t>
+      </w:r>
+      <w:proofErr w:type="spellEnd"/>
+      <w:r>
+        <w:rPr>
+          <w:sz w:val="28"/>
+          <w:szCs w:val="28"/>
+        </w:rPr>
+        <w:t xml:space="preserve"> a customer, I want to view the cart that added so that I can check the product that I choose.</w:t>
       </w:r>
     </w:p>
     <w:p>
@@ -927,7 +713,21 @@
           <w:sz w:val="28"/>
           <w:szCs w:val="28"/>
         </w:rPr>
-        <w:t>When I click on the “View Cart” button, the cart page should open.</w:t>
+        <w:t xml:space="preserve">When I click on the “Cart” </w:t>
+      </w:r>
+      <w:r>
+        <w:rPr>
+          <w:sz w:val="28"/>
+          <w:szCs w:val="28"/>
+        </w:rPr>
+        <w:t>on the navigation bar</w:t>
+      </w:r>
+      <w:r>
+        <w:rPr>
+          <w:sz w:val="28"/>
+          <w:szCs w:val="28"/>
+        </w:rPr>
+        <w:t>, the cart page should open.</w:t>
       </w:r>
     </w:p>
     <w:p>
@@ -990,7 +790,21 @@
           <w:sz w:val="28"/>
           <w:szCs w:val="28"/>
         </w:rPr>
-        <w:t>If the cart is empty, the page should display a message “cart is empty” and provide a link to continue shopping.</w:t>
+        <w:t>If the cart is empty, the page should display a message “</w:t>
+      </w:r>
+      <w:r>
+        <w:rPr>
+          <w:sz w:val="28"/>
+          <w:szCs w:val="28"/>
+        </w:rPr>
+        <w:t>There is no product in cart!</w:t>
+      </w:r>
+      <w:r>
+        <w:rPr>
+          <w:sz w:val="28"/>
+          <w:szCs w:val="28"/>
+        </w:rPr>
+        <w:t xml:space="preserve">” </w:t>
       </w:r>
     </w:p>
     <w:p>
@@ -998,7 +812,7 @@
         <w:pStyle w:val="ListParagraph"/>
         <w:numPr>
           <w:ilvl w:val="0"/>
-          <w:numId w:val="6"/>
+          <w:numId w:val="29"/>
         </w:numPr>
         <w:jc w:val="both"/>
         <w:rPr>
@@ -1011,7 +825,21 @@
           <w:sz w:val="28"/>
           <w:szCs w:val="28"/>
         </w:rPr>
-        <w:t>As a customer, I want to checkout so that I can review the selected items and complete the payment.</w:t>
+        <w:t xml:space="preserve">As a customer, I want to </w:t>
+      </w:r>
+      <w:r>
+        <w:rPr>
+          <w:sz w:val="28"/>
+          <w:szCs w:val="28"/>
+        </w:rPr>
+        <w:t>check out</w:t>
+      </w:r>
+      <w:r>
+        <w:rPr>
+          <w:sz w:val="28"/>
+          <w:szCs w:val="28"/>
+        </w:rPr>
+        <w:t xml:space="preserve"> so that I can review the selected items and complete the payment.</w:t>
       </w:r>
     </w:p>
     <w:p>
@@ -1032,7 +860,28 @@
           <w:sz w:val="28"/>
           <w:szCs w:val="28"/>
         </w:rPr>
-        <w:t>When I click on the “Checkout” button, I should be redirected to the checkout page.</w:t>
+        <w:t>When I click on the “Checkout” button,</w:t>
+      </w:r>
+      <w:r>
+        <w:rPr>
+          <w:sz w:val="28"/>
+          <w:szCs w:val="28"/>
+        </w:rPr>
+        <w:t xml:space="preserve"> </w:t>
+      </w:r>
+      <w:r>
+        <w:rPr>
+          <w:sz w:val="28"/>
+          <w:szCs w:val="28"/>
+        </w:rPr>
+        <w:t>customer can see</w:t>
+      </w:r>
+      <w:r>
+        <w:rPr>
+          <w:sz w:val="28"/>
+          <w:szCs w:val="28"/>
+        </w:rPr>
+        <w:t xml:space="preserve"> the checkout page.</w:t>
       </w:r>
     </w:p>
     <w:p>
@@ -1060,21 +909,34 @@
       <w:pPr>
         <w:pStyle w:val="ListParagraph"/>
         <w:numPr>
-          <w:ilvl w:val="0"/>
-          <w:numId w:val="6"/>
+          <w:ilvl w:val="1"/>
+          <w:numId w:val="14"/>
         </w:numPr>
-        <w:jc w:val="both"/>
-        <w:rPr>
-          <w:sz w:val="28"/>
-          <w:szCs w:val="28"/>
-        </w:rPr>
-      </w:pPr>
-      <w:r>
-        <w:rPr>
-          <w:sz w:val="28"/>
-          <w:szCs w:val="28"/>
-        </w:rPr>
-        <w:t>As a customer, I want to view the order confirmation so that I can check the order is being successfully placed.</w:t>
+        <w:rPr>
+          <w:sz w:val="28"/>
+          <w:szCs w:val="28"/>
+        </w:rPr>
+      </w:pPr>
+      <w:r>
+        <w:rPr>
+          <w:sz w:val="28"/>
+          <w:szCs w:val="28"/>
+        </w:rPr>
+        <w:t xml:space="preserve">The customer should be able to enter </w:t>
+      </w:r>
+      <w:r>
+        <w:rPr>
+          <w:sz w:val="28"/>
+          <w:szCs w:val="28"/>
+        </w:rPr>
+        <w:t xml:space="preserve">address and </w:t>
+      </w:r>
+      <w:r>
+        <w:rPr>
+          <w:sz w:val="28"/>
+          <w:szCs w:val="28"/>
+        </w:rPr>
+        <w:t>payment information.</w:t>
       </w:r>
     </w:p>
     <w:p>
@@ -1082,20 +944,19 @@
         <w:pStyle w:val="ListParagraph"/>
         <w:numPr>
           <w:ilvl w:val="1"/>
-          <w:numId w:val="15"/>
+          <w:numId w:val="14"/>
         </w:numPr>
-        <w:jc w:val="both"/>
-        <w:rPr>
-          <w:sz w:val="28"/>
-          <w:szCs w:val="28"/>
-        </w:rPr>
-      </w:pPr>
-      <w:r>
-        <w:rPr>
-          <w:sz w:val="28"/>
-          <w:szCs w:val="28"/>
-        </w:rPr>
-        <w:t>After successfully placing an order, I should get order confirmation message.</w:t>
+        <w:rPr>
+          <w:sz w:val="28"/>
+          <w:szCs w:val="28"/>
+        </w:rPr>
+      </w:pPr>
+      <w:r>
+        <w:rPr>
+          <w:sz w:val="28"/>
+          <w:szCs w:val="28"/>
+        </w:rPr>
+        <w:t>If the customer clicks the “Back to Cart” button, it should be directed to cart page.</w:t>
       </w:r>
     </w:p>
     <w:p>
@@ -1103,7 +964,7 @@
         <w:pStyle w:val="ListParagraph"/>
         <w:numPr>
           <w:ilvl w:val="1"/>
-          <w:numId w:val="15"/>
+          <w:numId w:val="14"/>
         </w:numPr>
         <w:rPr>
           <w:sz w:val="28"/>
@@ -1115,14 +976,7 @@
           <w:sz w:val="28"/>
           <w:szCs w:val="28"/>
         </w:rPr>
-        <w:t xml:space="preserve">The order confirmation </w:t>
-      </w:r>
-      <w:r>
-        <w:rPr>
-          <w:sz w:val="28"/>
-          <w:szCs w:val="28"/>
-        </w:rPr>
-        <w:t>message should include</w:t>
+        <w:t>If the customer clicks the “Pay Now” button,</w:t>
       </w:r>
       <w:r>
         <w:rPr>
@@ -1136,28 +990,23 @@
           <w:sz w:val="28"/>
           <w:szCs w:val="28"/>
         </w:rPr>
-        <w:t>detail</w:t>
-      </w:r>
-      <w:r>
-        <w:rPr>
-          <w:sz w:val="28"/>
-          <w:szCs w:val="28"/>
-        </w:rPr>
-        <w:t xml:space="preserve"> information such as the order number, date and time of the o</w:t>
-      </w:r>
-      <w:r>
-        <w:rPr>
-          <w:sz w:val="28"/>
-          <w:szCs w:val="28"/>
-        </w:rPr>
-        <w:t>rder, and the items purchased and customer's shipping address.</w:t>
+        <w:t>the customer can review the selected items and detail information.</w:t>
       </w:r>
     </w:p>
     <w:p>
       <w:pPr>
         <w:pStyle w:val="ListParagraph"/>
         <w:ind w:left="1440"/>
-        <w:jc w:val="both"/>
+        <w:rPr>
+          <w:sz w:val="28"/>
+          <w:szCs w:val="28"/>
+        </w:rPr>
+      </w:pPr>
+    </w:p>
+    <w:p>
+      <w:pPr>
+        <w:pStyle w:val="ListParagraph"/>
+        <w:ind w:left="1440"/>
         <w:rPr>
           <w:sz w:val="28"/>
           <w:szCs w:val="28"/>
@@ -1169,7 +1018,7 @@
         <w:pStyle w:val="ListParagraph"/>
         <w:numPr>
           <w:ilvl w:val="0"/>
-          <w:numId w:val="6"/>
+          <w:numId w:val="29"/>
         </w:numPr>
         <w:jc w:val="both"/>
         <w:rPr>
@@ -1182,7 +1031,14 @@
           <w:sz w:val="28"/>
           <w:szCs w:val="28"/>
         </w:rPr>
-        <w:t xml:space="preserve">As a customer, I want to submit the review on products that I have already purchased. </w:t>
+        <w:t xml:space="preserve">As a customer, I want to </w:t>
+      </w:r>
+      <w:r>
+        <w:rPr>
+          <w:sz w:val="28"/>
+          <w:szCs w:val="28"/>
+        </w:rPr>
+        <w:t>pay the order, so that I can get the product.</w:t>
       </w:r>
     </w:p>
     <w:p>
@@ -1190,20 +1046,49 @@
         <w:pStyle w:val="ListParagraph"/>
         <w:numPr>
           <w:ilvl w:val="1"/>
-          <w:numId w:val="19"/>
+          <w:numId w:val="31"/>
+        </w:numPr>
+        <w:rPr>
+          <w:sz w:val="28"/>
+          <w:szCs w:val="28"/>
+        </w:rPr>
+      </w:pPr>
+      <w:r>
+        <w:rPr>
+          <w:sz w:val="28"/>
+          <w:szCs w:val="28"/>
+        </w:rPr>
+        <w:t>If the customer clicks the “Pay Now” button, the customer can review the selected items and detail information.</w:t>
+      </w:r>
+    </w:p>
+    <w:p>
+      <w:pPr>
+        <w:pStyle w:val="ListParagraph"/>
+        <w:numPr>
+          <w:ilvl w:val="0"/>
+          <w:numId w:val="29"/>
         </w:numPr>
         <w:jc w:val="both"/>
         <w:rPr>
           <w:sz w:val="28"/>
           <w:szCs w:val="28"/>
-        </w:rPr>
-      </w:pPr>
-      <w:r>
-        <w:rPr>
-          <w:sz w:val="28"/>
-          <w:szCs w:val="28"/>
-        </w:rPr>
-        <w:t>The customer should be able to submit a review for a product they have already purchased.</w:t>
+          <w:u w:val="single"/>
+        </w:rPr>
+      </w:pPr>
+      <w:r>
+        <w:rPr>
+          <w:sz w:val="28"/>
+          <w:szCs w:val="28"/>
+        </w:rPr>
+        <w:t>As a customer, I want to enter personal and payment information once so that I can do the payment without filling again.</w:t>
+      </w:r>
+      <w:r>
+        <w:rPr>
+          <w:sz w:val="28"/>
+          <w:szCs w:val="28"/>
+          <w:u w:val="single"/>
+        </w:rPr>
+        <w:t xml:space="preserve"> </w:t>
       </w:r>
     </w:p>
     <w:p>
@@ -1211,80 +1096,19 @@
         <w:pStyle w:val="ListParagraph"/>
         <w:numPr>
           <w:ilvl w:val="1"/>
-          <w:numId w:val="19"/>
+          <w:numId w:val="32"/>
         </w:numPr>
-        <w:jc w:val="both"/>
-        <w:rPr>
-          <w:sz w:val="28"/>
-          <w:szCs w:val="28"/>
-        </w:rPr>
-      </w:pPr>
-      <w:r>
-        <w:rPr>
-          <w:sz w:val="28"/>
-          <w:szCs w:val="28"/>
-        </w:rPr>
-        <w:lastRenderedPageBreak/>
-        <w:t>The review form should include fields, textbox for the customer to</w:t>
-      </w:r>
-      <w:r>
-        <w:rPr>
-          <w:sz w:val="28"/>
-          <w:szCs w:val="28"/>
-        </w:rPr>
-        <w:t xml:space="preserve"> enter their name</w:t>
-      </w:r>
-      <w:r>
-        <w:rPr>
-          <w:sz w:val="28"/>
-          <w:szCs w:val="28"/>
-        </w:rPr>
-        <w:t>,</w:t>
-      </w:r>
-      <w:r>
-        <w:rPr>
-          <w:sz w:val="28"/>
-          <w:szCs w:val="28"/>
-        </w:rPr>
-        <w:t xml:space="preserve"> </w:t>
-      </w:r>
-      <w:r>
-        <w:rPr>
-          <w:sz w:val="28"/>
-          <w:szCs w:val="28"/>
-        </w:rPr>
-        <w:t>email and review texts.</w:t>
-      </w:r>
-    </w:p>
-    <w:p>
-      <w:pPr>
-        <w:pStyle w:val="ListParagraph"/>
-        <w:jc w:val="both"/>
-        <w:rPr>
-          <w:sz w:val="28"/>
-          <w:szCs w:val="28"/>
-        </w:rPr>
-      </w:pPr>
-    </w:p>
-    <w:p>
-      <w:pPr>
-        <w:pStyle w:val="ListParagraph"/>
-        <w:numPr>
-          <w:ilvl w:val="0"/>
-          <w:numId w:val="6"/>
-        </w:numPr>
-        <w:jc w:val="both"/>
-        <w:rPr>
-          <w:sz w:val="28"/>
-          <w:szCs w:val="28"/>
-        </w:rPr>
-      </w:pPr>
-      <w:r>
-        <w:rPr>
-          <w:sz w:val="28"/>
-          <w:szCs w:val="28"/>
-        </w:rPr>
-        <w:t>As a customer, I want to enter personal and payment information once.</w:t>
+        <w:rPr>
+          <w:sz w:val="28"/>
+          <w:szCs w:val="28"/>
+        </w:rPr>
+      </w:pPr>
+      <w:r>
+        <w:rPr>
+          <w:sz w:val="28"/>
+          <w:szCs w:val="28"/>
+        </w:rPr>
+        <w:t>The customer should be able to enter address and payment information.</w:t>
       </w:r>
     </w:p>
     <w:p>
@@ -1292,7 +1116,7 @@
         <w:pStyle w:val="ListParagraph"/>
         <w:numPr>
           <w:ilvl w:val="1"/>
-          <w:numId w:val="20"/>
+          <w:numId w:val="32"/>
         </w:numPr>
         <w:rPr>
           <w:sz w:val="28"/>
@@ -1304,579 +1128,74 @@
           <w:sz w:val="28"/>
           <w:szCs w:val="28"/>
         </w:rPr>
-        <w:t>The customer should be able to enter their personal and payment information in a secure and user-friendly manner.</w:t>
+        <w:t>If the customer doesn’t fill the address information, the error message will be shown.</w:t>
       </w:r>
     </w:p>
     <w:p>
       <w:pPr>
-        <w:pStyle w:val="ListParagraph"/>
-        <w:ind w:left="1440"/>
-        <w:jc w:val="both"/>
-        <w:rPr>
-          <w:sz w:val="28"/>
-          <w:szCs w:val="28"/>
+        <w:rPr>
+          <w:sz w:val="28"/>
+          <w:szCs w:val="28"/>
+          <w:u w:val="single"/>
         </w:rPr>
       </w:pPr>
     </w:p>
     <w:p>
       <w:pPr>
-        <w:pStyle w:val="ListParagraph"/>
-        <w:numPr>
-          <w:ilvl w:val="0"/>
-          <w:numId w:val="6"/>
-        </w:numPr>
-        <w:jc w:val="both"/>
-        <w:rPr>
-          <w:sz w:val="28"/>
-          <w:szCs w:val="28"/>
-        </w:rPr>
-      </w:pPr>
-      <w:r>
-        <w:rPr>
-          <w:sz w:val="28"/>
-          <w:szCs w:val="28"/>
-        </w:rPr>
-        <w:t>As a system, I want to send order confirmation email to the customer.</w:t>
-      </w:r>
+        <w:rPr>
+          <w:sz w:val="28"/>
+          <w:szCs w:val="28"/>
+          <w:u w:val="single"/>
+        </w:rPr>
+      </w:pPr>
     </w:p>
     <w:p>
       <w:pPr>
-        <w:pStyle w:val="ListParagraph"/>
-        <w:numPr>
-          <w:ilvl w:val="1"/>
-          <w:numId w:val="21"/>
-        </w:numPr>
-        <w:rPr>
-          <w:sz w:val="28"/>
-          <w:szCs w:val="28"/>
-        </w:rPr>
-      </w:pPr>
-      <w:r>
-        <w:rPr>
-          <w:sz w:val="28"/>
-          <w:szCs w:val="28"/>
-        </w:rPr>
-        <w:t>The system should send an order confirmation email to the customer after a successful order placement.</w:t>
+        <w:rPr>
+          <w:sz w:val="28"/>
+          <w:szCs w:val="28"/>
+          <w:u w:val="single"/>
+        </w:rPr>
+      </w:pPr>
+      <w:r>
+        <w:rPr>
+          <w:sz w:val="28"/>
+          <w:szCs w:val="28"/>
+          <w:u w:val="single"/>
+        </w:rPr>
+        <w:t>Main Scenario</w:t>
       </w:r>
     </w:p>
     <w:p>
       <w:pPr>
         <w:pStyle w:val="ListParagraph"/>
-        <w:numPr>
-          <w:ilvl w:val="1"/>
-          <w:numId w:val="21"/>
-        </w:numPr>
-        <w:rPr>
-          <w:sz w:val="28"/>
-          <w:szCs w:val="28"/>
-        </w:rPr>
-      </w:pPr>
-      <w:r>
-        <w:rPr>
-          <w:sz w:val="28"/>
-          <w:szCs w:val="28"/>
-        </w:rPr>
-        <w:t xml:space="preserve">The order confirmation </w:t>
-      </w:r>
-      <w:r>
-        <w:rPr>
-          <w:sz w:val="28"/>
-          <w:szCs w:val="28"/>
-        </w:rPr>
-        <w:t>message should include</w:t>
-      </w:r>
-      <w:r>
-        <w:rPr>
-          <w:sz w:val="28"/>
-          <w:szCs w:val="28"/>
-        </w:rPr>
-        <w:t xml:space="preserve"> </w:t>
-      </w:r>
-      <w:r>
-        <w:rPr>
-          <w:sz w:val="28"/>
-          <w:szCs w:val="28"/>
-        </w:rPr>
-        <w:t>detail</w:t>
-      </w:r>
-      <w:r>
-        <w:rPr>
-          <w:sz w:val="28"/>
-          <w:szCs w:val="28"/>
-        </w:rPr>
-        <w:t xml:space="preserve"> information such as the order number, date and time of the o</w:t>
-      </w:r>
-      <w:r>
-        <w:rPr>
-          <w:sz w:val="28"/>
-          <w:szCs w:val="28"/>
-        </w:rPr>
-        <w:t>rder, and the items purchased and customer's shipping address.</w:t>
-      </w:r>
+        <w:ind w:left="615"/>
+        <w:rPr>
+          <w:sz w:val="28"/>
+          <w:szCs w:val="28"/>
+        </w:rPr>
+      </w:pPr>
     </w:p>
     <w:p>
       <w:pPr>
-        <w:pStyle w:val="ListParagraph"/>
-        <w:ind w:left="1440"/>
-        <w:rPr>
-          <w:sz w:val="28"/>
-          <w:szCs w:val="28"/>
-        </w:rPr>
-      </w:pPr>
-      <w:r>
-        <w:rPr>
-          <w:sz w:val="28"/>
-          <w:szCs w:val="28"/>
-        </w:rPr>
-        <w:t xml:space="preserve"> </w:t>
-      </w:r>
-    </w:p>
-    <w:p>
-      <w:pPr>
-        <w:pStyle w:val="ListParagraph"/>
-        <w:ind w:left="1440"/>
-        <w:jc w:val="both"/>
-        <w:rPr>
-          <w:sz w:val="28"/>
-          <w:szCs w:val="28"/>
-        </w:rPr>
-      </w:pPr>
-    </w:p>
-    <w:p>
-      <w:pPr>
-        <w:pStyle w:val="ListParagraph"/>
-        <w:numPr>
-          <w:ilvl w:val="0"/>
-          <w:numId w:val="6"/>
-        </w:numPr>
-        <w:jc w:val="both"/>
-        <w:rPr>
-          <w:sz w:val="28"/>
-          <w:szCs w:val="28"/>
-        </w:rPr>
-      </w:pPr>
-      <w:r>
-        <w:rPr>
-          <w:sz w:val="28"/>
-          <w:szCs w:val="28"/>
-        </w:rPr>
-        <w:t>As a staff, I want to manage products so that I can add or remove the products.</w:t>
-      </w:r>
-    </w:p>
-    <w:p>
-      <w:pPr>
-        <w:pStyle w:val="ListParagraph"/>
-        <w:numPr>
-          <w:ilvl w:val="1"/>
-          <w:numId w:val="22"/>
-        </w:numPr>
-        <w:rPr>
-          <w:sz w:val="28"/>
-          <w:szCs w:val="28"/>
-        </w:rPr>
-      </w:pPr>
-      <w:r>
-        <w:rPr>
-          <w:sz w:val="28"/>
-          <w:szCs w:val="28"/>
-        </w:rPr>
-        <w:t>The staff should be able to add new products by entering relevant information such as product name, description, price,</w:t>
-      </w:r>
-      <w:r>
-        <w:rPr>
-          <w:sz w:val="28"/>
-          <w:szCs w:val="28"/>
-        </w:rPr>
-        <w:t xml:space="preserve"> available stock.</w:t>
-      </w:r>
-    </w:p>
-    <w:p>
-      <w:pPr>
-        <w:pStyle w:val="ListParagraph"/>
-        <w:numPr>
-          <w:ilvl w:val="1"/>
-          <w:numId w:val="22"/>
-        </w:numPr>
-        <w:rPr>
-          <w:sz w:val="28"/>
-          <w:szCs w:val="28"/>
-        </w:rPr>
-      </w:pPr>
-      <w:r>
-        <w:rPr>
-          <w:sz w:val="28"/>
-          <w:szCs w:val="28"/>
-        </w:rPr>
-        <w:t>The staff should be able to remove products from the system, ensuring that the product is</w:t>
-      </w:r>
-      <w:r>
-        <w:rPr>
-          <w:sz w:val="28"/>
-          <w:szCs w:val="28"/>
-        </w:rPr>
-        <w:t xml:space="preserve"> no longer visible to customers.</w:t>
-      </w:r>
-    </w:p>
-    <w:p>
-      <w:pPr>
-        <w:pStyle w:val="ListParagraph"/>
-        <w:ind w:left="1440"/>
-        <w:jc w:val="both"/>
-        <w:rPr>
-          <w:sz w:val="28"/>
-          <w:szCs w:val="28"/>
-        </w:rPr>
-      </w:pPr>
-    </w:p>
-    <w:p>
-      <w:pPr>
-        <w:rPr>
-          <w:sz w:val="28"/>
-          <w:szCs w:val="28"/>
-          <w:u w:val="single"/>
-        </w:rPr>
-      </w:pPr>
-      <w:r>
-        <w:rPr>
-          <w:sz w:val="28"/>
-          <w:szCs w:val="28"/>
-          <w:u w:val="single"/>
-        </w:rPr>
-        <w:t xml:space="preserve"> </w:t>
-      </w:r>
-    </w:p>
-    <w:p>
-      <w:pPr>
-        <w:rPr>
-          <w:sz w:val="28"/>
-          <w:szCs w:val="28"/>
-          <w:u w:val="single"/>
-        </w:rPr>
-      </w:pPr>
-    </w:p>
-    <w:p>
-      <w:pPr>
-        <w:rPr>
-          <w:sz w:val="28"/>
-          <w:szCs w:val="28"/>
-          <w:u w:val="single"/>
-        </w:rPr>
-      </w:pPr>
-      <w:r>
-        <w:rPr>
-          <w:sz w:val="28"/>
-          <w:szCs w:val="28"/>
-          <w:u w:val="single"/>
-        </w:rPr>
-        <w:t>Main Scenario</w:t>
-      </w:r>
-    </w:p>
-    <w:p>
-      <w:pPr>
-        <w:rPr>
-          <w:sz w:val="28"/>
-          <w:szCs w:val="28"/>
-        </w:rPr>
-      </w:pPr>
-      <w:r>
-        <w:rPr>
-          <w:sz w:val="28"/>
-          <w:szCs w:val="28"/>
-        </w:rPr>
-        <w:t xml:space="preserve">  1: Login S</w:t>
-      </w:r>
-      <w:r>
-        <w:rPr>
-          <w:sz w:val="28"/>
-          <w:szCs w:val="28"/>
-        </w:rPr>
-        <w:t>cenario</w:t>
-      </w:r>
-    </w:p>
-    <w:p>
-      <w:pPr>
-        <w:pStyle w:val="ListParagraph"/>
-        <w:numPr>
-          <w:ilvl w:val="0"/>
-          <w:numId w:val="27"/>
-        </w:numPr>
-        <w:rPr>
-          <w:sz w:val="28"/>
-          <w:szCs w:val="28"/>
-        </w:rPr>
-      </w:pPr>
-      <w:r>
-        <w:rPr>
-          <w:sz w:val="28"/>
-          <w:szCs w:val="28"/>
-        </w:rPr>
-        <w:t>Customer enters the username and password</w:t>
-      </w:r>
-      <w:r>
-        <w:rPr>
-          <w:sz w:val="28"/>
-          <w:szCs w:val="28"/>
-        </w:rPr>
-        <w:t>.</w:t>
-      </w:r>
-    </w:p>
-    <w:p>
-      <w:pPr>
-        <w:pStyle w:val="ListParagraph"/>
-        <w:numPr>
-          <w:ilvl w:val="0"/>
-          <w:numId w:val="27"/>
-        </w:numPr>
-        <w:rPr>
-          <w:sz w:val="28"/>
-          <w:szCs w:val="28"/>
-        </w:rPr>
-      </w:pPr>
-      <w:r>
-        <w:rPr>
-          <w:sz w:val="28"/>
-          <w:szCs w:val="28"/>
-        </w:rPr>
-        <w:t>Customer</w:t>
-      </w:r>
-      <w:r>
-        <w:rPr>
-          <w:sz w:val="28"/>
-          <w:szCs w:val="28"/>
-        </w:rPr>
-        <w:t xml:space="preserve"> click the login button.</w:t>
-      </w:r>
-    </w:p>
-    <w:p>
-      <w:pPr>
-        <w:pStyle w:val="ListParagraph"/>
-        <w:numPr>
-          <w:ilvl w:val="0"/>
-          <w:numId w:val="27"/>
-        </w:numPr>
-        <w:rPr>
-          <w:sz w:val="28"/>
-          <w:szCs w:val="28"/>
-        </w:rPr>
-      </w:pPr>
-      <w:r>
-        <w:rPr>
-          <w:sz w:val="28"/>
-          <w:szCs w:val="28"/>
-        </w:rPr>
-        <w:t>System verifies username and password is correct</w:t>
-      </w:r>
-      <w:r>
-        <w:rPr>
-          <w:sz w:val="28"/>
-          <w:szCs w:val="28"/>
-        </w:rPr>
-        <w:t xml:space="preserve"> or not</w:t>
-      </w:r>
-      <w:r>
-        <w:rPr>
-          <w:sz w:val="28"/>
-          <w:szCs w:val="28"/>
-        </w:rPr>
-        <w:t>.</w:t>
-      </w:r>
-    </w:p>
-    <w:p>
-      <w:pPr>
-        <w:pStyle w:val="ListParagraph"/>
-        <w:numPr>
-          <w:ilvl w:val="0"/>
-          <w:numId w:val="27"/>
-        </w:numPr>
-        <w:rPr>
-          <w:sz w:val="28"/>
-          <w:szCs w:val="28"/>
-        </w:rPr>
-      </w:pPr>
-      <w:r>
-        <w:rPr>
-          <w:sz w:val="28"/>
-          <w:szCs w:val="28"/>
-        </w:rPr>
-        <w:t xml:space="preserve">If the username name and password is </w:t>
-      </w:r>
-      <w:r>
-        <w:rPr>
-          <w:sz w:val="28"/>
-          <w:szCs w:val="28"/>
-        </w:rPr>
-        <w:t>valid,</w:t>
-      </w:r>
-      <w:r>
-        <w:rPr>
-          <w:sz w:val="28"/>
-          <w:szCs w:val="28"/>
-        </w:rPr>
-        <w:t xml:space="preserve"> </w:t>
-      </w:r>
-      <w:r>
-        <w:rPr>
-          <w:sz w:val="28"/>
-          <w:szCs w:val="28"/>
-        </w:rPr>
-        <w:t xml:space="preserve">Customer </w:t>
-      </w:r>
-      <w:r>
-        <w:rPr>
-          <w:sz w:val="28"/>
-          <w:szCs w:val="28"/>
-        </w:rPr>
-        <w:t xml:space="preserve">will redirected </w:t>
-      </w:r>
-      <w:r>
-        <w:rPr>
-          <w:sz w:val="28"/>
-          <w:szCs w:val="28"/>
-        </w:rPr>
-        <w:t>to product’s</w:t>
-      </w:r>
-      <w:r>
-        <w:rPr>
-          <w:sz w:val="28"/>
-          <w:szCs w:val="28"/>
-        </w:rPr>
-        <w:t xml:space="preserve"> page.</w:t>
-      </w:r>
-    </w:p>
-    <w:p>
-      <w:pPr>
-        <w:pStyle w:val="ListParagraph"/>
-        <w:numPr>
-          <w:ilvl w:val="0"/>
-          <w:numId w:val="27"/>
-        </w:numPr>
-        <w:rPr>
-          <w:sz w:val="28"/>
-          <w:szCs w:val="28"/>
-        </w:rPr>
-      </w:pPr>
-      <w:r>
-        <w:rPr>
-          <w:sz w:val="28"/>
-          <w:szCs w:val="28"/>
-        </w:rPr>
-        <w:t>If staff enter the username and password.</w:t>
-      </w:r>
-    </w:p>
-    <w:p>
-      <w:pPr>
-        <w:pStyle w:val="ListParagraph"/>
-        <w:numPr>
-          <w:ilvl w:val="0"/>
-          <w:numId w:val="27"/>
-        </w:numPr>
-        <w:rPr>
-          <w:sz w:val="28"/>
-          <w:szCs w:val="28"/>
-        </w:rPr>
-      </w:pPr>
-      <w:r>
-        <w:rPr>
-          <w:sz w:val="28"/>
-          <w:szCs w:val="28"/>
-        </w:rPr>
-        <w:t>Staff click the login button.</w:t>
-      </w:r>
-      <w:bookmarkStart w:id="0" w:name="_GoBack"/>
-      <w:bookmarkEnd w:id="0"/>
-    </w:p>
-    <w:p>
-      <w:pPr>
-        <w:pStyle w:val="ListParagraph"/>
-        <w:numPr>
-          <w:ilvl w:val="0"/>
-          <w:numId w:val="27"/>
-        </w:numPr>
-        <w:rPr>
-          <w:sz w:val="28"/>
-          <w:szCs w:val="28"/>
-        </w:rPr>
-      </w:pPr>
-      <w:r>
-        <w:rPr>
-          <w:sz w:val="28"/>
-          <w:szCs w:val="28"/>
-        </w:rPr>
-        <w:lastRenderedPageBreak/>
-        <w:t>System verifies username and password is correct or not.</w:t>
-      </w:r>
-    </w:p>
-    <w:p>
-      <w:pPr>
-        <w:pStyle w:val="ListParagraph"/>
-        <w:numPr>
-          <w:ilvl w:val="0"/>
-          <w:numId w:val="27"/>
-        </w:numPr>
-        <w:rPr>
-          <w:sz w:val="28"/>
-          <w:szCs w:val="28"/>
-        </w:rPr>
-      </w:pPr>
-      <w:r>
-        <w:rPr>
-          <w:sz w:val="28"/>
-          <w:szCs w:val="28"/>
-        </w:rPr>
-        <w:t xml:space="preserve">If the username name and password is valid, </w:t>
-      </w:r>
-      <w:r>
-        <w:rPr>
-          <w:sz w:val="28"/>
-          <w:szCs w:val="28"/>
-        </w:rPr>
-        <w:t>staff</w:t>
-      </w:r>
-      <w:r>
-        <w:rPr>
-          <w:sz w:val="28"/>
-          <w:szCs w:val="28"/>
-        </w:rPr>
-        <w:t xml:space="preserve"> will redirected </w:t>
-      </w:r>
-      <w:r>
-        <w:rPr>
-          <w:sz w:val="28"/>
-          <w:szCs w:val="28"/>
-        </w:rPr>
-        <w:t>to dashboard</w:t>
-      </w:r>
-      <w:r>
-        <w:rPr>
-          <w:sz w:val="28"/>
-          <w:szCs w:val="28"/>
-        </w:rPr>
-        <w:t>.</w:t>
-      </w:r>
-    </w:p>
-    <w:p>
-      <w:pPr>
-        <w:pStyle w:val="ListParagraph"/>
-        <w:ind w:left="615"/>
-        <w:rPr>
-          <w:sz w:val="28"/>
-          <w:szCs w:val="28"/>
-        </w:rPr>
-      </w:pPr>
-    </w:p>
-    <w:p>
-      <w:pPr>
-        <w:rPr>
-          <w:sz w:val="28"/>
-          <w:szCs w:val="28"/>
-        </w:rPr>
-      </w:pPr>
-      <w:r>
-        <w:rPr>
-          <w:sz w:val="28"/>
-          <w:szCs w:val="28"/>
-        </w:rPr>
-        <w:t>2:</w:t>
+        <w:rPr>
+          <w:sz w:val="28"/>
+          <w:szCs w:val="28"/>
+        </w:rPr>
+      </w:pPr>
+      <w:r>
+        <w:rPr>
+          <w:sz w:val="28"/>
+          <w:szCs w:val="28"/>
+        </w:rPr>
+        <w:t>1</w:t>
+      </w:r>
+      <w:r>
+        <w:rPr>
+          <w:sz w:val="28"/>
+          <w:szCs w:val="28"/>
+        </w:rPr>
+        <w:t>:</w:t>
       </w:r>
       <w:r>
         <w:rPr>
@@ -1952,7 +1271,14 @@
           <w:sz w:val="28"/>
           <w:szCs w:val="28"/>
         </w:rPr>
-        <w:t xml:space="preserve">3: </w:t>
+        <w:t>2</w:t>
+      </w:r>
+      <w:r>
+        <w:rPr>
+          <w:sz w:val="28"/>
+          <w:szCs w:val="28"/>
+        </w:rPr>
+        <w:t xml:space="preserve">: </w:t>
       </w:r>
       <w:r>
         <w:rPr>
@@ -1986,42 +1312,7 @@
           <w:sz w:val="28"/>
           <w:szCs w:val="28"/>
         </w:rPr>
-        <w:t>Customer click</w:t>
-      </w:r>
-      <w:r>
-        <w:rPr>
-          <w:sz w:val="28"/>
-          <w:szCs w:val="28"/>
-        </w:rPr>
-        <w:t xml:space="preserve"> </w:t>
-      </w:r>
-      <w:r>
-        <w:rPr>
-          <w:sz w:val="28"/>
-          <w:szCs w:val="28"/>
-        </w:rPr>
-        <w:t xml:space="preserve">“Add to Cart” button, </w:t>
-      </w:r>
-      <w:r>
-        <w:rPr>
-          <w:sz w:val="28"/>
-          <w:szCs w:val="28"/>
-        </w:rPr>
-        <w:t xml:space="preserve">the selected product </w:t>
-      </w:r>
-      <w:r>
-        <w:rPr>
-          <w:sz w:val="28"/>
-          <w:szCs w:val="28"/>
-        </w:rPr>
-        <w:t>is updated in the database</w:t>
-      </w:r>
-      <w:r>
-        <w:rPr>
-          <w:sz w:val="28"/>
-          <w:szCs w:val="28"/>
-        </w:rPr>
-        <w:t>.</w:t>
+        <w:t>Customer click “Add to Cart” button, the selected product is updated in the database.</w:t>
       </w:r>
     </w:p>
     <w:p>
@@ -2076,7 +1367,7 @@
 </file>
 
 <file path=word/numbering.xml><?xml version="1.0" encoding="utf-8"?>
-<w:numbering xmlns:wpc="http://schemas.microsoft.com/office/word/2010/wordprocessingCanvas" xmlns:mc="http://schemas.openxmlformats.org/markup-compatibility/2006" xmlns:o="urn:schemas-microsoft-com:office:office" xmlns:r="http://schemas.openxmlformats.org/officeDocument/2006/relationships" xmlns:m="http://schemas.openxmlformats.org/officeDocument/2006/math" xmlns:v="urn:schemas-microsoft-com:vml" xmlns:wp14="http://schemas.microsoft.com/office/word/2010/wordprocessingDrawing" xmlns:wp="http://schemas.openxmlformats.org/drawingml/2006/wordprocessingDrawing" xmlns:w10="urn:schemas-microsoft-com:office:word" xmlns:w="http://schemas.openxmlformats.org/wordprocessingml/2006/main" xmlns:w14="http://schemas.microsoft.com/office/word/2010/wordml" xmlns:w15="http://schemas.microsoft.com/office/word/2012/wordml" xmlns:wpg="http://schemas.microsoft.com/office/word/2010/wordprocessingGroup" xmlns:wpi="http://schemas.microsoft.com/office/word/2010/wordprocessingInk" xmlns:wne="http://schemas.microsoft.com/office/word/2006/wordml" xmlns:wps="http://schemas.microsoft.com/office/word/2010/wordprocessingShape" mc:Ignorable="w14 w15 wp14">
+<w:numbering xmlns:wpc="http://schemas.microsoft.com/office/word/2010/wordprocessingCanvas" xmlns:cx="http://schemas.microsoft.com/office/drawing/2014/chartex" xmlns:cx1="http://schemas.microsoft.com/office/drawing/2015/9/8/chartex" xmlns:cx2="http://schemas.microsoft.com/office/drawing/2015/10/21/chartex" xmlns:cx3="http://schemas.microsoft.com/office/drawing/2016/5/9/chartex" xmlns:cx4="http://schemas.microsoft.com/office/drawing/2016/5/10/chartex" xmlns:cx5="http://schemas.microsoft.com/office/drawing/2016/5/11/chartex" xmlns:cx6="http://schemas.microsoft.com/office/drawing/2016/5/12/chartex" xmlns:cx7="http://schemas.microsoft.com/office/drawing/2016/5/13/chartex" xmlns:cx8="http://schemas.microsoft.com/office/drawing/2016/5/14/chartex" xmlns:mc="http://schemas.openxmlformats.org/markup-compatibility/2006" xmlns:aink="http://schemas.microsoft.com/office/drawing/2016/ink" xmlns:am3d="http://schemas.microsoft.com/office/drawing/2017/model3d" xmlns:o="urn:schemas-microsoft-com:office:office" xmlns:r="http://schemas.openxmlformats.org/officeDocument/2006/relationships" xmlns:m="http://schemas.openxmlformats.org/officeDocument/2006/math" xmlns:v="urn:schemas-microsoft-com:vml" xmlns:wp14="http://schemas.microsoft.com/office/word/2010/wordprocessingDrawing" xmlns:wp="http://schemas.openxmlformats.org/drawingml/2006/wordprocessingDrawing" xmlns:w10="urn:schemas-microsoft-com:office:word" xmlns:w="http://schemas.openxmlformats.org/wordprocessingml/2006/main" xmlns:w14="http://schemas.microsoft.com/office/word/2010/wordml" xmlns:w15="http://schemas.microsoft.com/office/word/2012/wordml" xmlns:w16cid="http://schemas.microsoft.com/office/word/2016/wordml/cid" xmlns:w16se="http://schemas.microsoft.com/office/word/2015/wordml/symex" xmlns:wpg="http://schemas.microsoft.com/office/word/2010/wordprocessingGroup" xmlns:wpi="http://schemas.microsoft.com/office/word/2010/wordprocessingInk" xmlns:wne="http://schemas.microsoft.com/office/word/2006/wordml" xmlns:wps="http://schemas.microsoft.com/office/word/2010/wordprocessingShape" mc:Ignorable="w14 w15 w16se w16cid wp14">
   <w:abstractNum w:abstractNumId="0" w15:restartNumberingAfterBreak="0">
     <w:nsid w:val="008C17B6"/>
     <w:multiLevelType w:val="hybridMultilevel"/>
@@ -2594,6 +1885,98 @@
     </w:lvl>
   </w:abstractNum>
   <w:abstractNum w:abstractNumId="5" w15:restartNumberingAfterBreak="0">
+    <w:nsid w:val="0E842312"/>
+    <w:multiLevelType w:val="hybridMultilevel"/>
+    <w:tmpl w:val="2FE616D4"/>
+    <w:lvl w:ilvl="0" w:tplc="04090019">
+      <w:start w:val="5"/>
+      <w:numFmt w:val="lowerLetter"/>
+      <w:lvlText w:val="%1."/>
+      <w:lvlJc w:val="left"/>
+      <w:pPr>
+        <w:ind w:left="720" w:hanging="360"/>
+      </w:pPr>
+      <w:rPr>
+        <w:rFonts w:hint="default"/>
+      </w:rPr>
+    </w:lvl>
+    <w:lvl w:ilvl="1" w:tplc="04090001">
+      <w:start w:val="1"/>
+      <w:numFmt w:val="bullet"/>
+      <w:lvlText w:val=""/>
+      <w:lvlJc w:val="left"/>
+      <w:pPr>
+        <w:ind w:left="1440" w:hanging="360"/>
+      </w:pPr>
+      <w:rPr>
+        <w:rFonts w:ascii="Symbol" w:hAnsi="Symbol" w:hint="default"/>
+      </w:rPr>
+    </w:lvl>
+    <w:lvl w:ilvl="2" w:tplc="0409001B" w:tentative="1">
+      <w:start w:val="1"/>
+      <w:numFmt w:val="lowerRoman"/>
+      <w:lvlText w:val="%3."/>
+      <w:lvlJc w:val="right"/>
+      <w:pPr>
+        <w:ind w:left="2160" w:hanging="180"/>
+      </w:pPr>
+    </w:lvl>
+    <w:lvl w:ilvl="3" w:tplc="0409000F" w:tentative="1">
+      <w:start w:val="1"/>
+      <w:numFmt w:val="decimal"/>
+      <w:lvlText w:val="%4."/>
+      <w:lvlJc w:val="left"/>
+      <w:pPr>
+        <w:ind w:left="2880" w:hanging="360"/>
+      </w:pPr>
+    </w:lvl>
+    <w:lvl w:ilvl="4" w:tplc="04090019" w:tentative="1">
+      <w:start w:val="1"/>
+      <w:numFmt w:val="lowerLetter"/>
+      <w:lvlText w:val="%5."/>
+      <w:lvlJc w:val="left"/>
+      <w:pPr>
+        <w:ind w:left="3600" w:hanging="360"/>
+      </w:pPr>
+    </w:lvl>
+    <w:lvl w:ilvl="5" w:tplc="0409001B" w:tentative="1">
+      <w:start w:val="1"/>
+      <w:numFmt w:val="lowerRoman"/>
+      <w:lvlText w:val="%6."/>
+      <w:lvlJc w:val="right"/>
+      <w:pPr>
+        <w:ind w:left="4320" w:hanging="180"/>
+      </w:pPr>
+    </w:lvl>
+    <w:lvl w:ilvl="6" w:tplc="0409000F" w:tentative="1">
+      <w:start w:val="1"/>
+      <w:numFmt w:val="decimal"/>
+      <w:lvlText w:val="%7."/>
+      <w:lvlJc w:val="left"/>
+      <w:pPr>
+        <w:ind w:left="5040" w:hanging="360"/>
+      </w:pPr>
+    </w:lvl>
+    <w:lvl w:ilvl="7" w:tplc="04090019" w:tentative="1">
+      <w:start w:val="1"/>
+      <w:numFmt w:val="lowerLetter"/>
+      <w:lvlText w:val="%8."/>
+      <w:lvlJc w:val="left"/>
+      <w:pPr>
+        <w:ind w:left="5760" w:hanging="360"/>
+      </w:pPr>
+    </w:lvl>
+    <w:lvl w:ilvl="8" w:tplc="0409001B" w:tentative="1">
+      <w:start w:val="1"/>
+      <w:numFmt w:val="lowerRoman"/>
+      <w:lvlText w:val="%9."/>
+      <w:lvlJc w:val="right"/>
+      <w:pPr>
+        <w:ind w:left="6480" w:hanging="180"/>
+      </w:pPr>
+    </w:lvl>
+  </w:abstractNum>
+  <w:abstractNum w:abstractNumId="6" w15:restartNumberingAfterBreak="0">
     <w:nsid w:val="1352595D"/>
     <w:multiLevelType w:val="hybridMultilevel"/>
     <w:tmpl w:val="3558F924"/>
@@ -2706,7 +2089,7 @@
       </w:rPr>
     </w:lvl>
   </w:abstractNum>
-  <w:abstractNum w:abstractNumId="6" w15:restartNumberingAfterBreak="0">
+  <w:abstractNum w:abstractNumId="7" w15:restartNumberingAfterBreak="0">
     <w:nsid w:val="15631947"/>
     <w:multiLevelType w:val="hybridMultilevel"/>
     <w:tmpl w:val="BA3E64B8"/>
@@ -2795,7 +2178,7 @@
       </w:pPr>
     </w:lvl>
   </w:abstractNum>
-  <w:abstractNum w:abstractNumId="7" w15:restartNumberingAfterBreak="0">
+  <w:abstractNum w:abstractNumId="8" w15:restartNumberingAfterBreak="0">
     <w:nsid w:val="1AB5427A"/>
     <w:multiLevelType w:val="hybridMultilevel"/>
     <w:tmpl w:val="20887AB6"/>
@@ -2884,7 +2267,99 @@
       </w:pPr>
     </w:lvl>
   </w:abstractNum>
-  <w:abstractNum w:abstractNumId="8" w15:restartNumberingAfterBreak="0">
+  <w:abstractNum w:abstractNumId="9" w15:restartNumberingAfterBreak="0">
+    <w:nsid w:val="23CD303C"/>
+    <w:multiLevelType w:val="hybridMultilevel"/>
+    <w:tmpl w:val="696817B2"/>
+    <w:lvl w:ilvl="0" w:tplc="04090019">
+      <w:start w:val="5"/>
+      <w:numFmt w:val="lowerLetter"/>
+      <w:lvlText w:val="%1."/>
+      <w:lvlJc w:val="left"/>
+      <w:pPr>
+        <w:ind w:left="720" w:hanging="360"/>
+      </w:pPr>
+      <w:rPr>
+        <w:rFonts w:hint="default"/>
+      </w:rPr>
+    </w:lvl>
+    <w:lvl w:ilvl="1" w:tplc="04090005">
+      <w:start w:val="1"/>
+      <w:numFmt w:val="bullet"/>
+      <w:lvlText w:val=""/>
+      <w:lvlJc w:val="left"/>
+      <w:pPr>
+        <w:ind w:left="1440" w:hanging="360"/>
+      </w:pPr>
+      <w:rPr>
+        <w:rFonts w:ascii="Wingdings" w:hAnsi="Wingdings" w:hint="default"/>
+      </w:rPr>
+    </w:lvl>
+    <w:lvl w:ilvl="2" w:tplc="0409001B" w:tentative="1">
+      <w:start w:val="1"/>
+      <w:numFmt w:val="lowerRoman"/>
+      <w:lvlText w:val="%3."/>
+      <w:lvlJc w:val="right"/>
+      <w:pPr>
+        <w:ind w:left="2160" w:hanging="180"/>
+      </w:pPr>
+    </w:lvl>
+    <w:lvl w:ilvl="3" w:tplc="0409000F" w:tentative="1">
+      <w:start w:val="1"/>
+      <w:numFmt w:val="decimal"/>
+      <w:lvlText w:val="%4."/>
+      <w:lvlJc w:val="left"/>
+      <w:pPr>
+        <w:ind w:left="2880" w:hanging="360"/>
+      </w:pPr>
+    </w:lvl>
+    <w:lvl w:ilvl="4" w:tplc="04090019" w:tentative="1">
+      <w:start w:val="1"/>
+      <w:numFmt w:val="lowerLetter"/>
+      <w:lvlText w:val="%5."/>
+      <w:lvlJc w:val="left"/>
+      <w:pPr>
+        <w:ind w:left="3600" w:hanging="360"/>
+      </w:pPr>
+    </w:lvl>
+    <w:lvl w:ilvl="5" w:tplc="0409001B" w:tentative="1">
+      <w:start w:val="1"/>
+      <w:numFmt w:val="lowerRoman"/>
+      <w:lvlText w:val="%6."/>
+      <w:lvlJc w:val="right"/>
+      <w:pPr>
+        <w:ind w:left="4320" w:hanging="180"/>
+      </w:pPr>
+    </w:lvl>
+    <w:lvl w:ilvl="6" w:tplc="0409000F" w:tentative="1">
+      <w:start w:val="1"/>
+      <w:numFmt w:val="decimal"/>
+      <w:lvlText w:val="%7."/>
+      <w:lvlJc w:val="left"/>
+      <w:pPr>
+        <w:ind w:left="5040" w:hanging="360"/>
+      </w:pPr>
+    </w:lvl>
+    <w:lvl w:ilvl="7" w:tplc="04090019" w:tentative="1">
+      <w:start w:val="1"/>
+      <w:numFmt w:val="lowerLetter"/>
+      <w:lvlText w:val="%8."/>
+      <w:lvlJc w:val="left"/>
+      <w:pPr>
+        <w:ind w:left="5760" w:hanging="360"/>
+      </w:pPr>
+    </w:lvl>
+    <w:lvl w:ilvl="8" w:tplc="0409001B" w:tentative="1">
+      <w:start w:val="1"/>
+      <w:numFmt w:val="lowerRoman"/>
+      <w:lvlText w:val="%9."/>
+      <w:lvlJc w:val="right"/>
+      <w:pPr>
+        <w:ind w:left="6480" w:hanging="180"/>
+      </w:pPr>
+    </w:lvl>
+  </w:abstractNum>
+  <w:abstractNum w:abstractNumId="10" w15:restartNumberingAfterBreak="0">
     <w:nsid w:val="279A674A"/>
     <w:multiLevelType w:val="hybridMultilevel"/>
     <w:tmpl w:val="8AD0B210"/>
@@ -2970,7 +2445,7 @@
       </w:pPr>
     </w:lvl>
   </w:abstractNum>
-  <w:abstractNum w:abstractNumId="9" w15:restartNumberingAfterBreak="0">
+  <w:abstractNum w:abstractNumId="11" w15:restartNumberingAfterBreak="0">
     <w:nsid w:val="293509AE"/>
     <w:multiLevelType w:val="hybridMultilevel"/>
     <w:tmpl w:val="24C8693C"/>
@@ -3083,7 +2558,7 @@
       </w:rPr>
     </w:lvl>
   </w:abstractNum>
-  <w:abstractNum w:abstractNumId="10" w15:restartNumberingAfterBreak="0">
+  <w:abstractNum w:abstractNumId="12" w15:restartNumberingAfterBreak="0">
     <w:nsid w:val="2A0416CC"/>
     <w:multiLevelType w:val="hybridMultilevel"/>
     <w:tmpl w:val="E63ABFB4"/>
@@ -3195,7 +2670,93 @@
       </w:rPr>
     </w:lvl>
   </w:abstractNum>
-  <w:abstractNum w:abstractNumId="11" w15:restartNumberingAfterBreak="0">
+  <w:abstractNum w:abstractNumId="13" w15:restartNumberingAfterBreak="0">
+    <w:nsid w:val="30F44D1D"/>
+    <w:multiLevelType w:val="hybridMultilevel"/>
+    <w:tmpl w:val="264E07AC"/>
+    <w:lvl w:ilvl="0" w:tplc="04090019">
+      <w:start w:val="1"/>
+      <w:numFmt w:val="lowerLetter"/>
+      <w:lvlText w:val="%1."/>
+      <w:lvlJc w:val="left"/>
+      <w:pPr>
+        <w:ind w:left="720" w:hanging="360"/>
+      </w:pPr>
+    </w:lvl>
+    <w:lvl w:ilvl="1" w:tplc="04090019">
+      <w:start w:val="1"/>
+      <w:numFmt w:val="lowerLetter"/>
+      <w:lvlText w:val="%2."/>
+      <w:lvlJc w:val="left"/>
+      <w:pPr>
+        <w:ind w:left="1440" w:hanging="360"/>
+      </w:pPr>
+    </w:lvl>
+    <w:lvl w:ilvl="2" w:tplc="0409001B" w:tentative="1">
+      <w:start w:val="1"/>
+      <w:numFmt w:val="lowerRoman"/>
+      <w:lvlText w:val="%3."/>
+      <w:lvlJc w:val="right"/>
+      <w:pPr>
+        <w:ind w:left="2160" w:hanging="180"/>
+      </w:pPr>
+    </w:lvl>
+    <w:lvl w:ilvl="3" w:tplc="0409000F" w:tentative="1">
+      <w:start w:val="1"/>
+      <w:numFmt w:val="decimal"/>
+      <w:lvlText w:val="%4."/>
+      <w:lvlJc w:val="left"/>
+      <w:pPr>
+        <w:ind w:left="2880" w:hanging="360"/>
+      </w:pPr>
+    </w:lvl>
+    <w:lvl w:ilvl="4" w:tplc="04090019" w:tentative="1">
+      <w:start w:val="1"/>
+      <w:numFmt w:val="lowerLetter"/>
+      <w:lvlText w:val="%5."/>
+      <w:lvlJc w:val="left"/>
+      <w:pPr>
+        <w:ind w:left="3600" w:hanging="360"/>
+      </w:pPr>
+    </w:lvl>
+    <w:lvl w:ilvl="5" w:tplc="0409001B" w:tentative="1">
+      <w:start w:val="1"/>
+      <w:numFmt w:val="lowerRoman"/>
+      <w:lvlText w:val="%6."/>
+      <w:lvlJc w:val="right"/>
+      <w:pPr>
+        <w:ind w:left="4320" w:hanging="180"/>
+      </w:pPr>
+    </w:lvl>
+    <w:lvl w:ilvl="6" w:tplc="0409000F" w:tentative="1">
+      <w:start w:val="1"/>
+      <w:numFmt w:val="decimal"/>
+      <w:lvlText w:val="%7."/>
+      <w:lvlJc w:val="left"/>
+      <w:pPr>
+        <w:ind w:left="5040" w:hanging="360"/>
+      </w:pPr>
+    </w:lvl>
+    <w:lvl w:ilvl="7" w:tplc="04090019" w:tentative="1">
+      <w:start w:val="1"/>
+      <w:numFmt w:val="lowerLetter"/>
+      <w:lvlText w:val="%8."/>
+      <w:lvlJc w:val="left"/>
+      <w:pPr>
+        <w:ind w:left="5760" w:hanging="360"/>
+      </w:pPr>
+    </w:lvl>
+    <w:lvl w:ilvl="8" w:tplc="0409001B" w:tentative="1">
+      <w:start w:val="1"/>
+      <w:numFmt w:val="lowerRoman"/>
+      <w:lvlText w:val="%9."/>
+      <w:lvlJc w:val="right"/>
+      <w:pPr>
+        <w:ind w:left="6480" w:hanging="180"/>
+      </w:pPr>
+    </w:lvl>
+  </w:abstractNum>
+  <w:abstractNum w:abstractNumId="14" w15:restartNumberingAfterBreak="0">
     <w:nsid w:val="34112BA9"/>
     <w:multiLevelType w:val="hybridMultilevel"/>
     <w:tmpl w:val="3FA61D9A"/>
@@ -3308,7 +2869,7 @@
       </w:rPr>
     </w:lvl>
   </w:abstractNum>
-  <w:abstractNum w:abstractNumId="12" w15:restartNumberingAfterBreak="0">
+  <w:abstractNum w:abstractNumId="15" w15:restartNumberingAfterBreak="0">
     <w:nsid w:val="35FF40B8"/>
     <w:multiLevelType w:val="hybridMultilevel"/>
     <w:tmpl w:val="3B96725E"/>
@@ -3420,7 +2981,120 @@
       </w:rPr>
     </w:lvl>
   </w:abstractNum>
-  <w:abstractNum w:abstractNumId="13" w15:restartNumberingAfterBreak="0">
+  <w:abstractNum w:abstractNumId="16" w15:restartNumberingAfterBreak="0">
+    <w:nsid w:val="378B15BB"/>
+    <w:multiLevelType w:val="hybridMultilevel"/>
+    <w:tmpl w:val="DBCE17AC"/>
+    <w:lvl w:ilvl="0" w:tplc="04090001">
+      <w:start w:val="1"/>
+      <w:numFmt w:val="bullet"/>
+      <w:lvlText w:val=""/>
+      <w:lvlJc w:val="left"/>
+      <w:pPr>
+        <w:ind w:left="720" w:hanging="360"/>
+      </w:pPr>
+      <w:rPr>
+        <w:rFonts w:ascii="Symbol" w:hAnsi="Symbol" w:hint="default"/>
+      </w:rPr>
+    </w:lvl>
+    <w:lvl w:ilvl="1" w:tplc="04090003" w:tentative="1">
+      <w:start w:val="1"/>
+      <w:numFmt w:val="bullet"/>
+      <w:lvlText w:val="o"/>
+      <w:lvlJc w:val="left"/>
+      <w:pPr>
+        <w:ind w:left="1440" w:hanging="360"/>
+      </w:pPr>
+      <w:rPr>
+        <w:rFonts w:ascii="Courier New" w:hAnsi="Courier New" w:cs="Courier New" w:hint="default"/>
+      </w:rPr>
+    </w:lvl>
+    <w:lvl w:ilvl="2" w:tplc="04090005" w:tentative="1">
+      <w:start w:val="1"/>
+      <w:numFmt w:val="bullet"/>
+      <w:lvlText w:val=""/>
+      <w:lvlJc w:val="left"/>
+      <w:pPr>
+        <w:ind w:left="2160" w:hanging="360"/>
+      </w:pPr>
+      <w:rPr>
+        <w:rFonts w:ascii="Wingdings" w:hAnsi="Wingdings" w:hint="default"/>
+      </w:rPr>
+    </w:lvl>
+    <w:lvl w:ilvl="3" w:tplc="04090001" w:tentative="1">
+      <w:start w:val="1"/>
+      <w:numFmt w:val="bullet"/>
+      <w:lvlText w:val=""/>
+      <w:lvlJc w:val="left"/>
+      <w:pPr>
+        <w:ind w:left="2880" w:hanging="360"/>
+      </w:pPr>
+      <w:rPr>
+        <w:rFonts w:ascii="Symbol" w:hAnsi="Symbol" w:hint="default"/>
+      </w:rPr>
+    </w:lvl>
+    <w:lvl w:ilvl="4" w:tplc="04090003" w:tentative="1">
+      <w:start w:val="1"/>
+      <w:numFmt w:val="bullet"/>
+      <w:lvlText w:val="o"/>
+      <w:lvlJc w:val="left"/>
+      <w:pPr>
+        <w:ind w:left="3600" w:hanging="360"/>
+      </w:pPr>
+      <w:rPr>
+        <w:rFonts w:ascii="Courier New" w:hAnsi="Courier New" w:cs="Courier New" w:hint="default"/>
+      </w:rPr>
+    </w:lvl>
+    <w:lvl w:ilvl="5" w:tplc="04090005" w:tentative="1">
+      <w:start w:val="1"/>
+      <w:numFmt w:val="bullet"/>
+      <w:lvlText w:val=""/>
+      <w:lvlJc w:val="left"/>
+      <w:pPr>
+        <w:ind w:left="4320" w:hanging="360"/>
+      </w:pPr>
+      <w:rPr>
+        <w:rFonts w:ascii="Wingdings" w:hAnsi="Wingdings" w:hint="default"/>
+      </w:rPr>
+    </w:lvl>
+    <w:lvl w:ilvl="6" w:tplc="04090001" w:tentative="1">
+      <w:start w:val="1"/>
+      <w:numFmt w:val="bullet"/>
+      <w:lvlText w:val=""/>
+      <w:lvlJc w:val="left"/>
+      <w:pPr>
+        <w:ind w:left="5040" w:hanging="360"/>
+      </w:pPr>
+      <w:rPr>
+        <w:rFonts w:ascii="Symbol" w:hAnsi="Symbol" w:hint="default"/>
+      </w:rPr>
+    </w:lvl>
+    <w:lvl w:ilvl="7" w:tplc="04090003" w:tentative="1">
+      <w:start w:val="1"/>
+      <w:numFmt w:val="bullet"/>
+      <w:lvlText w:val="o"/>
+      <w:lvlJc w:val="left"/>
+      <w:pPr>
+        <w:ind w:left="5760" w:hanging="360"/>
+      </w:pPr>
+      <w:rPr>
+        <w:rFonts w:ascii="Courier New" w:hAnsi="Courier New" w:cs="Courier New" w:hint="default"/>
+      </w:rPr>
+    </w:lvl>
+    <w:lvl w:ilvl="8" w:tplc="04090005" w:tentative="1">
+      <w:start w:val="1"/>
+      <w:numFmt w:val="bullet"/>
+      <w:lvlText w:val=""/>
+      <w:lvlJc w:val="left"/>
+      <w:pPr>
+        <w:ind w:left="6480" w:hanging="360"/>
+      </w:pPr>
+      <w:rPr>
+        <w:rFonts w:ascii="Wingdings" w:hAnsi="Wingdings" w:hint="default"/>
+      </w:rPr>
+    </w:lvl>
+  </w:abstractNum>
+  <w:abstractNum w:abstractNumId="17" w15:restartNumberingAfterBreak="0">
     <w:nsid w:val="393329B9"/>
     <w:multiLevelType w:val="hybridMultilevel"/>
     <w:tmpl w:val="AC5AA370"/>
@@ -3509,7 +3183,185 @@
       </w:pPr>
     </w:lvl>
   </w:abstractNum>
-  <w:abstractNum w:abstractNumId="14" w15:restartNumberingAfterBreak="0">
+  <w:abstractNum w:abstractNumId="18" w15:restartNumberingAfterBreak="0">
+    <w:nsid w:val="3C48612D"/>
+    <w:multiLevelType w:val="hybridMultilevel"/>
+    <w:tmpl w:val="8398E5D8"/>
+    <w:lvl w:ilvl="0" w:tplc="04090019">
+      <w:start w:val="1"/>
+      <w:numFmt w:val="lowerLetter"/>
+      <w:lvlText w:val="%1."/>
+      <w:lvlJc w:val="left"/>
+      <w:pPr>
+        <w:ind w:left="720" w:hanging="360"/>
+      </w:pPr>
+    </w:lvl>
+    <w:lvl w:ilvl="1" w:tplc="04090001">
+      <w:start w:val="1"/>
+      <w:numFmt w:val="bullet"/>
+      <w:lvlText w:val=""/>
+      <w:lvlJc w:val="left"/>
+      <w:pPr>
+        <w:ind w:left="1440" w:hanging="360"/>
+      </w:pPr>
+      <w:rPr>
+        <w:rFonts w:ascii="Symbol" w:hAnsi="Symbol" w:hint="default"/>
+      </w:rPr>
+    </w:lvl>
+    <w:lvl w:ilvl="2" w:tplc="0409001B" w:tentative="1">
+      <w:start w:val="1"/>
+      <w:numFmt w:val="lowerRoman"/>
+      <w:lvlText w:val="%3."/>
+      <w:lvlJc w:val="right"/>
+      <w:pPr>
+        <w:ind w:left="2160" w:hanging="180"/>
+      </w:pPr>
+    </w:lvl>
+    <w:lvl w:ilvl="3" w:tplc="0409000F" w:tentative="1">
+      <w:start w:val="1"/>
+      <w:numFmt w:val="decimal"/>
+      <w:lvlText w:val="%4."/>
+      <w:lvlJc w:val="left"/>
+      <w:pPr>
+        <w:ind w:left="2880" w:hanging="360"/>
+      </w:pPr>
+    </w:lvl>
+    <w:lvl w:ilvl="4" w:tplc="04090019" w:tentative="1">
+      <w:start w:val="1"/>
+      <w:numFmt w:val="lowerLetter"/>
+      <w:lvlText w:val="%5."/>
+      <w:lvlJc w:val="left"/>
+      <w:pPr>
+        <w:ind w:left="3600" w:hanging="360"/>
+      </w:pPr>
+    </w:lvl>
+    <w:lvl w:ilvl="5" w:tplc="0409001B" w:tentative="1">
+      <w:start w:val="1"/>
+      <w:numFmt w:val="lowerRoman"/>
+      <w:lvlText w:val="%6."/>
+      <w:lvlJc w:val="right"/>
+      <w:pPr>
+        <w:ind w:left="4320" w:hanging="180"/>
+      </w:pPr>
+    </w:lvl>
+    <w:lvl w:ilvl="6" w:tplc="0409000F" w:tentative="1">
+      <w:start w:val="1"/>
+      <w:numFmt w:val="decimal"/>
+      <w:lvlText w:val="%7."/>
+      <w:lvlJc w:val="left"/>
+      <w:pPr>
+        <w:ind w:left="5040" w:hanging="360"/>
+      </w:pPr>
+    </w:lvl>
+    <w:lvl w:ilvl="7" w:tplc="04090019" w:tentative="1">
+      <w:start w:val="1"/>
+      <w:numFmt w:val="lowerLetter"/>
+      <w:lvlText w:val="%8."/>
+      <w:lvlJc w:val="left"/>
+      <w:pPr>
+        <w:ind w:left="5760" w:hanging="360"/>
+      </w:pPr>
+    </w:lvl>
+    <w:lvl w:ilvl="8" w:tplc="0409001B" w:tentative="1">
+      <w:start w:val="1"/>
+      <w:numFmt w:val="lowerRoman"/>
+      <w:lvlText w:val="%9."/>
+      <w:lvlJc w:val="right"/>
+      <w:pPr>
+        <w:ind w:left="6480" w:hanging="180"/>
+      </w:pPr>
+    </w:lvl>
+  </w:abstractNum>
+  <w:abstractNum w:abstractNumId="19" w15:restartNumberingAfterBreak="0">
+    <w:nsid w:val="4009652F"/>
+    <w:multiLevelType w:val="hybridMultilevel"/>
+    <w:tmpl w:val="38A206D4"/>
+    <w:lvl w:ilvl="0" w:tplc="04090019">
+      <w:start w:val="5"/>
+      <w:numFmt w:val="lowerLetter"/>
+      <w:lvlText w:val="%1."/>
+      <w:lvlJc w:val="left"/>
+      <w:pPr>
+        <w:ind w:left="720" w:hanging="360"/>
+      </w:pPr>
+      <w:rPr>
+        <w:rFonts w:hint="default"/>
+      </w:rPr>
+    </w:lvl>
+    <w:lvl w:ilvl="1" w:tplc="04090019">
+      <w:start w:val="1"/>
+      <w:numFmt w:val="lowerLetter"/>
+      <w:lvlText w:val="%2."/>
+      <w:lvlJc w:val="left"/>
+      <w:pPr>
+        <w:ind w:left="1440" w:hanging="360"/>
+      </w:pPr>
+    </w:lvl>
+    <w:lvl w:ilvl="2" w:tplc="0409001B" w:tentative="1">
+      <w:start w:val="1"/>
+      <w:numFmt w:val="lowerRoman"/>
+      <w:lvlText w:val="%3."/>
+      <w:lvlJc w:val="right"/>
+      <w:pPr>
+        <w:ind w:left="2160" w:hanging="180"/>
+      </w:pPr>
+    </w:lvl>
+    <w:lvl w:ilvl="3" w:tplc="0409000F" w:tentative="1">
+      <w:start w:val="1"/>
+      <w:numFmt w:val="decimal"/>
+      <w:lvlText w:val="%4."/>
+      <w:lvlJc w:val="left"/>
+      <w:pPr>
+        <w:ind w:left="2880" w:hanging="360"/>
+      </w:pPr>
+    </w:lvl>
+    <w:lvl w:ilvl="4" w:tplc="04090019" w:tentative="1">
+      <w:start w:val="1"/>
+      <w:numFmt w:val="lowerLetter"/>
+      <w:lvlText w:val="%5."/>
+      <w:lvlJc w:val="left"/>
+      <w:pPr>
+        <w:ind w:left="3600" w:hanging="360"/>
+      </w:pPr>
+    </w:lvl>
+    <w:lvl w:ilvl="5" w:tplc="0409001B" w:tentative="1">
+      <w:start w:val="1"/>
+      <w:numFmt w:val="lowerRoman"/>
+      <w:lvlText w:val="%6."/>
+      <w:lvlJc w:val="right"/>
+      <w:pPr>
+        <w:ind w:left="4320" w:hanging="180"/>
+      </w:pPr>
+    </w:lvl>
+    <w:lvl w:ilvl="6" w:tplc="0409000F" w:tentative="1">
+      <w:start w:val="1"/>
+      <w:numFmt w:val="decimal"/>
+      <w:lvlText w:val="%7."/>
+      <w:lvlJc w:val="left"/>
+      <w:pPr>
+        <w:ind w:left="5040" w:hanging="360"/>
+      </w:pPr>
+    </w:lvl>
+    <w:lvl w:ilvl="7" w:tplc="04090019" w:tentative="1">
+      <w:start w:val="1"/>
+      <w:numFmt w:val="lowerLetter"/>
+      <w:lvlText w:val="%8."/>
+      <w:lvlJc w:val="left"/>
+      <w:pPr>
+        <w:ind w:left="5760" w:hanging="360"/>
+      </w:pPr>
+    </w:lvl>
+    <w:lvl w:ilvl="8" w:tplc="0409001B" w:tentative="1">
+      <w:start w:val="1"/>
+      <w:numFmt w:val="lowerRoman"/>
+      <w:lvlText w:val="%9."/>
+      <w:lvlJc w:val="right"/>
+      <w:pPr>
+        <w:ind w:left="6480" w:hanging="180"/>
+      </w:pPr>
+    </w:lvl>
+  </w:abstractNum>
+  <w:abstractNum w:abstractNumId="20" w15:restartNumberingAfterBreak="0">
     <w:nsid w:val="41273149"/>
     <w:multiLevelType w:val="hybridMultilevel"/>
     <w:tmpl w:val="DEBC7202"/>
@@ -3519,7 +3371,7 @@
       <w:lvlText w:val="%1."/>
       <w:lvlJc w:val="left"/>
       <w:pPr>
-        <w:ind w:left="720" w:hanging="360"/>
+        <w:ind w:left="540" w:hanging="360"/>
       </w:pPr>
     </w:lvl>
     <w:lvl w:ilvl="1" w:tplc="04090005">
@@ -3598,7 +3450,7 @@
       </w:pPr>
     </w:lvl>
   </w:abstractNum>
-  <w:abstractNum w:abstractNumId="15" w15:restartNumberingAfterBreak="0">
+  <w:abstractNum w:abstractNumId="21" w15:restartNumberingAfterBreak="0">
     <w:nsid w:val="45A04C63"/>
     <w:multiLevelType w:val="hybridMultilevel"/>
     <w:tmpl w:val="90C6A584"/>
@@ -3711,7 +3563,7 @@
       </w:rPr>
     </w:lvl>
   </w:abstractNum>
-  <w:abstractNum w:abstractNumId="16" w15:restartNumberingAfterBreak="0">
+  <w:abstractNum w:abstractNumId="22" w15:restartNumberingAfterBreak="0">
     <w:nsid w:val="46393762"/>
     <w:multiLevelType w:val="hybridMultilevel"/>
     <w:tmpl w:val="CEDC485E"/>
@@ -3800,7 +3652,7 @@
       </w:pPr>
     </w:lvl>
   </w:abstractNum>
-  <w:abstractNum w:abstractNumId="17" w15:restartNumberingAfterBreak="0">
+  <w:abstractNum w:abstractNumId="23" w15:restartNumberingAfterBreak="0">
     <w:nsid w:val="47136ADB"/>
     <w:multiLevelType w:val="hybridMultilevel"/>
     <w:tmpl w:val="2F54F024"/>
@@ -3912,7 +3764,7 @@
       </w:rPr>
     </w:lvl>
   </w:abstractNum>
-  <w:abstractNum w:abstractNumId="18" w15:restartNumberingAfterBreak="0">
+  <w:abstractNum w:abstractNumId="24" w15:restartNumberingAfterBreak="0">
     <w:nsid w:val="471532AD"/>
     <w:multiLevelType w:val="hybridMultilevel"/>
     <w:tmpl w:val="89CCC86A"/>
@@ -4001,7 +3853,7 @@
       </w:pPr>
     </w:lvl>
   </w:abstractNum>
-  <w:abstractNum w:abstractNumId="19" w15:restartNumberingAfterBreak="0">
+  <w:abstractNum w:abstractNumId="25" w15:restartNumberingAfterBreak="0">
     <w:nsid w:val="51EB69A1"/>
     <w:multiLevelType w:val="hybridMultilevel"/>
     <w:tmpl w:val="27868380"/>
@@ -4113,7 +3965,7 @@
       </w:rPr>
     </w:lvl>
   </w:abstractNum>
-  <w:abstractNum w:abstractNumId="20" w15:restartNumberingAfterBreak="0">
+  <w:abstractNum w:abstractNumId="26" w15:restartNumberingAfterBreak="0">
     <w:nsid w:val="540D39BF"/>
     <w:multiLevelType w:val="hybridMultilevel"/>
     <w:tmpl w:val="4D067716"/>
@@ -4226,10 +4078,10 @@
       </w:rPr>
     </w:lvl>
   </w:abstractNum>
-  <w:abstractNum w:abstractNumId="21" w15:restartNumberingAfterBreak="0">
+  <w:abstractNum w:abstractNumId="27" w15:restartNumberingAfterBreak="0">
     <w:nsid w:val="5C2A6E5A"/>
     <w:multiLevelType w:val="hybridMultilevel"/>
-    <w:tmpl w:val="8AD0B210"/>
+    <w:tmpl w:val="CFA6D3EA"/>
     <w:lvl w:ilvl="0" w:tplc="04090019">
       <w:start w:val="1"/>
       <w:numFmt w:val="lowerLetter"/>
@@ -4312,7 +4164,7 @@
       </w:pPr>
     </w:lvl>
   </w:abstractNum>
-  <w:abstractNum w:abstractNumId="22" w15:restartNumberingAfterBreak="0">
+  <w:abstractNum w:abstractNumId="28" w15:restartNumberingAfterBreak="0">
     <w:nsid w:val="61402FE9"/>
     <w:multiLevelType w:val="hybridMultilevel"/>
     <w:tmpl w:val="210AFFD0"/>
@@ -4424,7 +4276,96 @@
       </w:rPr>
     </w:lvl>
   </w:abstractNum>
-  <w:abstractNum w:abstractNumId="23" w15:restartNumberingAfterBreak="0">
+  <w:abstractNum w:abstractNumId="29" w15:restartNumberingAfterBreak="0">
+    <w:nsid w:val="64D04145"/>
+    <w:multiLevelType w:val="hybridMultilevel"/>
+    <w:tmpl w:val="82B61840"/>
+    <w:lvl w:ilvl="0" w:tplc="04090019">
+      <w:start w:val="1"/>
+      <w:numFmt w:val="lowerLetter"/>
+      <w:lvlText w:val="%1."/>
+      <w:lvlJc w:val="left"/>
+      <w:pPr>
+        <w:ind w:left="720" w:hanging="360"/>
+      </w:pPr>
+    </w:lvl>
+    <w:lvl w:ilvl="1" w:tplc="04090005">
+      <w:start w:val="1"/>
+      <w:numFmt w:val="bullet"/>
+      <w:lvlText w:val=""/>
+      <w:lvlJc w:val="left"/>
+      <w:pPr>
+        <w:ind w:left="1440" w:hanging="360"/>
+      </w:pPr>
+      <w:rPr>
+        <w:rFonts w:ascii="Wingdings" w:hAnsi="Wingdings" w:hint="default"/>
+      </w:rPr>
+    </w:lvl>
+    <w:lvl w:ilvl="2" w:tplc="0409001B" w:tentative="1">
+      <w:start w:val="1"/>
+      <w:numFmt w:val="lowerRoman"/>
+      <w:lvlText w:val="%3."/>
+      <w:lvlJc w:val="right"/>
+      <w:pPr>
+        <w:ind w:left="2160" w:hanging="180"/>
+      </w:pPr>
+    </w:lvl>
+    <w:lvl w:ilvl="3" w:tplc="0409000F" w:tentative="1">
+      <w:start w:val="1"/>
+      <w:numFmt w:val="decimal"/>
+      <w:lvlText w:val="%4."/>
+      <w:lvlJc w:val="left"/>
+      <w:pPr>
+        <w:ind w:left="2880" w:hanging="360"/>
+      </w:pPr>
+    </w:lvl>
+    <w:lvl w:ilvl="4" w:tplc="04090019" w:tentative="1">
+      <w:start w:val="1"/>
+      <w:numFmt w:val="lowerLetter"/>
+      <w:lvlText w:val="%5."/>
+      <w:lvlJc w:val="left"/>
+      <w:pPr>
+        <w:ind w:left="3600" w:hanging="360"/>
+      </w:pPr>
+    </w:lvl>
+    <w:lvl w:ilvl="5" w:tplc="0409001B" w:tentative="1">
+      <w:start w:val="1"/>
+      <w:numFmt w:val="lowerRoman"/>
+      <w:lvlText w:val="%6."/>
+      <w:lvlJc w:val="right"/>
+      <w:pPr>
+        <w:ind w:left="4320" w:hanging="180"/>
+      </w:pPr>
+    </w:lvl>
+    <w:lvl w:ilvl="6" w:tplc="0409000F" w:tentative="1">
+      <w:start w:val="1"/>
+      <w:numFmt w:val="decimal"/>
+      <w:lvlText w:val="%7."/>
+      <w:lvlJc w:val="left"/>
+      <w:pPr>
+        <w:ind w:left="5040" w:hanging="360"/>
+      </w:pPr>
+    </w:lvl>
+    <w:lvl w:ilvl="7" w:tplc="04090019" w:tentative="1">
+      <w:start w:val="1"/>
+      <w:numFmt w:val="lowerLetter"/>
+      <w:lvlText w:val="%8."/>
+      <w:lvlJc w:val="left"/>
+      <w:pPr>
+        <w:ind w:left="5760" w:hanging="360"/>
+      </w:pPr>
+    </w:lvl>
+    <w:lvl w:ilvl="8" w:tplc="0409001B" w:tentative="1">
+      <w:start w:val="1"/>
+      <w:numFmt w:val="lowerRoman"/>
+      <w:lvlText w:val="%9."/>
+      <w:lvlJc w:val="right"/>
+      <w:pPr>
+        <w:ind w:left="6480" w:hanging="180"/>
+      </w:pPr>
+    </w:lvl>
+  </w:abstractNum>
+  <w:abstractNum w:abstractNumId="30" w15:restartNumberingAfterBreak="0">
     <w:nsid w:val="67B963F8"/>
     <w:multiLevelType w:val="hybridMultilevel"/>
     <w:tmpl w:val="BD54BB1A"/>
@@ -4537,7 +4478,96 @@
       </w:rPr>
     </w:lvl>
   </w:abstractNum>
-  <w:abstractNum w:abstractNumId="24" w15:restartNumberingAfterBreak="0">
+  <w:abstractNum w:abstractNumId="31" w15:restartNumberingAfterBreak="0">
+    <w:nsid w:val="6DE405B2"/>
+    <w:multiLevelType w:val="hybridMultilevel"/>
+    <w:tmpl w:val="5E00A0C2"/>
+    <w:lvl w:ilvl="0" w:tplc="04090019">
+      <w:start w:val="1"/>
+      <w:numFmt w:val="lowerLetter"/>
+      <w:lvlText w:val="%1."/>
+      <w:lvlJc w:val="left"/>
+      <w:pPr>
+        <w:ind w:left="720" w:hanging="360"/>
+      </w:pPr>
+    </w:lvl>
+    <w:lvl w:ilvl="1" w:tplc="04090005">
+      <w:start w:val="1"/>
+      <w:numFmt w:val="bullet"/>
+      <w:lvlText w:val=""/>
+      <w:lvlJc w:val="left"/>
+      <w:pPr>
+        <w:ind w:left="1440" w:hanging="360"/>
+      </w:pPr>
+      <w:rPr>
+        <w:rFonts w:ascii="Wingdings" w:hAnsi="Wingdings" w:hint="default"/>
+      </w:rPr>
+    </w:lvl>
+    <w:lvl w:ilvl="2" w:tplc="0409001B" w:tentative="1">
+      <w:start w:val="1"/>
+      <w:numFmt w:val="lowerRoman"/>
+      <w:lvlText w:val="%3."/>
+      <w:lvlJc w:val="right"/>
+      <w:pPr>
+        <w:ind w:left="2160" w:hanging="180"/>
+      </w:pPr>
+    </w:lvl>
+    <w:lvl w:ilvl="3" w:tplc="0409000F" w:tentative="1">
+      <w:start w:val="1"/>
+      <w:numFmt w:val="decimal"/>
+      <w:lvlText w:val="%4."/>
+      <w:lvlJc w:val="left"/>
+      <w:pPr>
+        <w:ind w:left="2880" w:hanging="360"/>
+      </w:pPr>
+    </w:lvl>
+    <w:lvl w:ilvl="4" w:tplc="04090019" w:tentative="1">
+      <w:start w:val="1"/>
+      <w:numFmt w:val="lowerLetter"/>
+      <w:lvlText w:val="%5."/>
+      <w:lvlJc w:val="left"/>
+      <w:pPr>
+        <w:ind w:left="3600" w:hanging="360"/>
+      </w:pPr>
+    </w:lvl>
+    <w:lvl w:ilvl="5" w:tplc="0409001B" w:tentative="1">
+      <w:start w:val="1"/>
+      <w:numFmt w:val="lowerRoman"/>
+      <w:lvlText w:val="%6."/>
+      <w:lvlJc w:val="right"/>
+      <w:pPr>
+        <w:ind w:left="4320" w:hanging="180"/>
+      </w:pPr>
+    </w:lvl>
+    <w:lvl w:ilvl="6" w:tplc="0409000F" w:tentative="1">
+      <w:start w:val="1"/>
+      <w:numFmt w:val="decimal"/>
+      <w:lvlText w:val="%7."/>
+      <w:lvlJc w:val="left"/>
+      <w:pPr>
+        <w:ind w:left="5040" w:hanging="360"/>
+      </w:pPr>
+    </w:lvl>
+    <w:lvl w:ilvl="7" w:tplc="04090019" w:tentative="1">
+      <w:start w:val="1"/>
+      <w:numFmt w:val="lowerLetter"/>
+      <w:lvlText w:val="%8."/>
+      <w:lvlJc w:val="left"/>
+      <w:pPr>
+        <w:ind w:left="5760" w:hanging="360"/>
+      </w:pPr>
+    </w:lvl>
+    <w:lvl w:ilvl="8" w:tplc="0409001B" w:tentative="1">
+      <w:start w:val="1"/>
+      <w:numFmt w:val="lowerRoman"/>
+      <w:lvlText w:val="%9."/>
+      <w:lvlJc w:val="right"/>
+      <w:pPr>
+        <w:ind w:left="6480" w:hanging="180"/>
+      </w:pPr>
+    </w:lvl>
+  </w:abstractNum>
+  <w:abstractNum w:abstractNumId="32" w15:restartNumberingAfterBreak="0">
     <w:nsid w:val="6E725E5B"/>
     <w:multiLevelType w:val="hybridMultilevel"/>
     <w:tmpl w:val="46C8B7A2"/>
@@ -4626,7 +4656,99 @@
       </w:pPr>
     </w:lvl>
   </w:abstractNum>
-  <w:abstractNum w:abstractNumId="25" w15:restartNumberingAfterBreak="0">
+  <w:abstractNum w:abstractNumId="33" w15:restartNumberingAfterBreak="0">
+    <w:nsid w:val="729D3BD3"/>
+    <w:multiLevelType w:val="hybridMultilevel"/>
+    <w:tmpl w:val="8FB6CB14"/>
+    <w:lvl w:ilvl="0" w:tplc="04090019">
+      <w:start w:val="5"/>
+      <w:numFmt w:val="lowerLetter"/>
+      <w:lvlText w:val="%1."/>
+      <w:lvlJc w:val="left"/>
+      <w:pPr>
+        <w:ind w:left="720" w:hanging="360"/>
+      </w:pPr>
+      <w:rPr>
+        <w:rFonts w:hint="default"/>
+      </w:rPr>
+    </w:lvl>
+    <w:lvl w:ilvl="1" w:tplc="04090005">
+      <w:start w:val="1"/>
+      <w:numFmt w:val="bullet"/>
+      <w:lvlText w:val=""/>
+      <w:lvlJc w:val="left"/>
+      <w:pPr>
+        <w:ind w:left="1440" w:hanging="360"/>
+      </w:pPr>
+      <w:rPr>
+        <w:rFonts w:ascii="Wingdings" w:hAnsi="Wingdings" w:hint="default"/>
+      </w:rPr>
+    </w:lvl>
+    <w:lvl w:ilvl="2" w:tplc="0409001B" w:tentative="1">
+      <w:start w:val="1"/>
+      <w:numFmt w:val="lowerRoman"/>
+      <w:lvlText w:val="%3."/>
+      <w:lvlJc w:val="right"/>
+      <w:pPr>
+        <w:ind w:left="2160" w:hanging="180"/>
+      </w:pPr>
+    </w:lvl>
+    <w:lvl w:ilvl="3" w:tplc="0409000F" w:tentative="1">
+      <w:start w:val="1"/>
+      <w:numFmt w:val="decimal"/>
+      <w:lvlText w:val="%4."/>
+      <w:lvlJc w:val="left"/>
+      <w:pPr>
+        <w:ind w:left="2880" w:hanging="360"/>
+      </w:pPr>
+    </w:lvl>
+    <w:lvl w:ilvl="4" w:tplc="04090019" w:tentative="1">
+      <w:start w:val="1"/>
+      <w:numFmt w:val="lowerLetter"/>
+      <w:lvlText w:val="%5."/>
+      <w:lvlJc w:val="left"/>
+      <w:pPr>
+        <w:ind w:left="3600" w:hanging="360"/>
+      </w:pPr>
+    </w:lvl>
+    <w:lvl w:ilvl="5" w:tplc="0409001B" w:tentative="1">
+      <w:start w:val="1"/>
+      <w:numFmt w:val="lowerRoman"/>
+      <w:lvlText w:val="%6."/>
+      <w:lvlJc w:val="right"/>
+      <w:pPr>
+        <w:ind w:left="4320" w:hanging="180"/>
+      </w:pPr>
+    </w:lvl>
+    <w:lvl w:ilvl="6" w:tplc="0409000F" w:tentative="1">
+      <w:start w:val="1"/>
+      <w:numFmt w:val="decimal"/>
+      <w:lvlText w:val="%7."/>
+      <w:lvlJc w:val="left"/>
+      <w:pPr>
+        <w:ind w:left="5040" w:hanging="360"/>
+      </w:pPr>
+    </w:lvl>
+    <w:lvl w:ilvl="7" w:tplc="04090019" w:tentative="1">
+      <w:start w:val="1"/>
+      <w:numFmt w:val="lowerLetter"/>
+      <w:lvlText w:val="%8."/>
+      <w:lvlJc w:val="left"/>
+      <w:pPr>
+        <w:ind w:left="5760" w:hanging="360"/>
+      </w:pPr>
+    </w:lvl>
+    <w:lvl w:ilvl="8" w:tplc="0409001B" w:tentative="1">
+      <w:start w:val="1"/>
+      <w:numFmt w:val="lowerRoman"/>
+      <w:lvlText w:val="%9."/>
+      <w:lvlJc w:val="right"/>
+      <w:pPr>
+        <w:ind w:left="6480" w:hanging="180"/>
+      </w:pPr>
+    </w:lvl>
+  </w:abstractNum>
+  <w:abstractNum w:abstractNumId="34" w15:restartNumberingAfterBreak="0">
     <w:nsid w:val="794D62BA"/>
     <w:multiLevelType w:val="hybridMultilevel"/>
     <w:tmpl w:val="9C0882D0"/>
@@ -4715,7 +4837,7 @@
       </w:pPr>
     </w:lvl>
   </w:abstractNum>
-  <w:abstractNum w:abstractNumId="26" w15:restartNumberingAfterBreak="0">
+  <w:abstractNum w:abstractNumId="35" w15:restartNumberingAfterBreak="0">
     <w:nsid w:val="7E99763B"/>
     <w:multiLevelType w:val="hybridMultilevel"/>
     <w:tmpl w:val="FFE8F888"/>
@@ -4805,91 +4927,118 @@
     </w:lvl>
   </w:abstractNum>
   <w:num w:numId="1">
-    <w:abstractNumId w:val="10"/>
+    <w:abstractNumId w:val="12"/>
   </w:num>
   <w:num w:numId="2">
-    <w:abstractNumId w:val="22"/>
+    <w:abstractNumId w:val="28"/>
   </w:num>
   <w:num w:numId="3">
     <w:abstractNumId w:val="2"/>
   </w:num>
   <w:num w:numId="4">
-    <w:abstractNumId w:val="12"/>
+    <w:abstractNumId w:val="15"/>
   </w:num>
   <w:num w:numId="5">
-    <w:abstractNumId w:val="8"/>
+    <w:abstractNumId w:val="10"/>
   </w:num>
   <w:num w:numId="6">
+    <w:abstractNumId w:val="27"/>
+  </w:num>
+  <w:num w:numId="7">
     <w:abstractNumId w:val="21"/>
   </w:num>
-  <w:num w:numId="7">
-    <w:abstractNumId w:val="15"/>
-  </w:num>
   <w:num w:numId="8">
-    <w:abstractNumId w:val="6"/>
+    <w:abstractNumId w:val="7"/>
   </w:num>
   <w:num w:numId="9">
-    <w:abstractNumId w:val="9"/>
+    <w:abstractNumId w:val="11"/>
   </w:num>
   <w:num w:numId="10">
+    <w:abstractNumId w:val="32"/>
+  </w:num>
+  <w:num w:numId="11">
     <w:abstractNumId w:val="24"/>
   </w:num>
-  <w:num w:numId="11">
-    <w:abstractNumId w:val="18"/>
-  </w:num>
   <w:num w:numId="12">
-    <w:abstractNumId w:val="26"/>
+    <w:abstractNumId w:val="35"/>
   </w:num>
   <w:num w:numId="13">
-    <w:abstractNumId w:val="14"/>
+    <w:abstractNumId w:val="20"/>
   </w:num>
   <w:num w:numId="14">
-    <w:abstractNumId w:val="16"/>
+    <w:abstractNumId w:val="22"/>
   </w:num>
   <w:num w:numId="15">
-    <w:abstractNumId w:val="13"/>
+    <w:abstractNumId w:val="17"/>
   </w:num>
   <w:num w:numId="16">
-    <w:abstractNumId w:val="20"/>
+    <w:abstractNumId w:val="26"/>
   </w:num>
   <w:num w:numId="17">
     <w:abstractNumId w:val="3"/>
   </w:num>
   <w:num w:numId="18">
-    <w:abstractNumId w:val="5"/>
+    <w:abstractNumId w:val="6"/>
   </w:num>
   <w:num w:numId="19">
     <w:abstractNumId w:val="4"/>
   </w:num>
   <w:num w:numId="20">
-    <w:abstractNumId w:val="7"/>
+    <w:abstractNumId w:val="8"/>
   </w:num>
   <w:num w:numId="21">
     <w:abstractNumId w:val="0"/>
   </w:num>
   <w:num w:numId="22">
+    <w:abstractNumId w:val="34"/>
+  </w:num>
+  <w:num w:numId="23">
+    <w:abstractNumId w:val="23"/>
+  </w:num>
+  <w:num w:numId="24">
     <w:abstractNumId w:val="25"/>
   </w:num>
-  <w:num w:numId="23">
-    <w:abstractNumId w:val="17"/>
-  </w:num>
-  <w:num w:numId="24">
-    <w:abstractNumId w:val="19"/>
-  </w:num>
   <w:num w:numId="25">
-    <w:abstractNumId w:val="23"/>
+    <w:abstractNumId w:val="30"/>
   </w:num>
   <w:num w:numId="26">
-    <w:abstractNumId w:val="11"/>
+    <w:abstractNumId w:val="14"/>
   </w:num>
   <w:num w:numId="27">
     <w:abstractNumId w:val="1"/>
+  </w:num>
+  <w:num w:numId="28">
+    <w:abstractNumId w:val="13"/>
+  </w:num>
+  <w:num w:numId="29">
+    <w:abstractNumId w:val="19"/>
+  </w:num>
+  <w:num w:numId="30">
+    <w:abstractNumId w:val="5"/>
+  </w:num>
+  <w:num w:numId="31">
+    <w:abstractNumId w:val="9"/>
+  </w:num>
+  <w:num w:numId="32">
+    <w:abstractNumId w:val="33"/>
+  </w:num>
+  <w:num w:numId="33">
+    <w:abstractNumId w:val="16"/>
+  </w:num>
+  <w:num w:numId="34">
+    <w:abstractNumId w:val="18"/>
+  </w:num>
+  <w:num w:numId="35">
+    <w:abstractNumId w:val="31"/>
+  </w:num>
+  <w:num w:numId="36">
+    <w:abstractNumId w:val="29"/>
   </w:num>
 </w:numbering>
 </file>
 
 <file path=word/styles.xml><?xml version="1.0" encoding="utf-8"?>
-<w:styles xmlns:mc="http://schemas.openxmlformats.org/markup-compatibility/2006" xmlns:r="http://schemas.openxmlformats.org/officeDocument/2006/relationships" xmlns:w="http://schemas.openxmlformats.org/wordprocessingml/2006/main" xmlns:w14="http://schemas.microsoft.com/office/word/2010/wordml" xmlns:w15="http://schemas.microsoft.com/office/word/2012/wordml" mc:Ignorable="w14 w15">
+<w:styles xmlns:mc="http://schemas.openxmlformats.org/markup-compatibility/2006" xmlns:r="http://schemas.openxmlformats.org/officeDocument/2006/relationships" xmlns:w="http://schemas.openxmlformats.org/wordprocessingml/2006/main" xmlns:w14="http://schemas.microsoft.com/office/word/2010/wordml" xmlns:w15="http://schemas.microsoft.com/office/word/2012/wordml" xmlns:w16cid="http://schemas.microsoft.com/office/word/2016/wordml/cid" xmlns:w16se="http://schemas.microsoft.com/office/word/2015/wordml/symex" mc:Ignorable="w14 w15 w16se w16cid">
   <w:docDefaults>
     <w:rPrDefault>
       <w:rPr>
@@ -4905,7 +5054,7 @@
       </w:pPr>
     </w:pPrDefault>
   </w:docDefaults>
-  <w:latentStyles w:defLockedState="0" w:defUIPriority="99" w:defSemiHidden="0" w:defUnhideWhenUsed="0" w:defQFormat="0" w:count="371">
+  <w:latentStyles w:defLockedState="0" w:defUIPriority="99" w:defSemiHidden="0" w:defUnhideWhenUsed="0" w:defQFormat="0" w:count="375">
     <w:lsdException w:name="Normal" w:uiPriority="0" w:qFormat="1"/>
     <w:lsdException w:name="heading 1" w:uiPriority="9" w:qFormat="1"/>
     <w:lsdException w:name="heading 2" w:semiHidden="1" w:uiPriority="9" w:unhideWhenUsed="1" w:qFormat="1"/>
@@ -5277,6 +5426,10 @@
     <w:lsdException w:name="List Table 5 Dark Accent 6" w:uiPriority="50"/>
     <w:lsdException w:name="List Table 6 Colorful Accent 6" w:uiPriority="51"/>
     <w:lsdException w:name="List Table 7 Colorful Accent 6" w:uiPriority="52"/>
+    <w:lsdException w:name="Mention" w:semiHidden="1" w:unhideWhenUsed="1"/>
+    <w:lsdException w:name="Smart Hyperlink" w:semiHidden="1" w:unhideWhenUsed="1"/>
+    <w:lsdException w:name="Hashtag" w:semiHidden="1" w:unhideWhenUsed="1"/>
+    <w:lsdException w:name="Unresolved Mention" w:semiHidden="1" w:unhideWhenUsed="1"/>
   </w:latentStyles>
   <w:style w:type="paragraph" w:default="1" w:styleId="Normal">
     <w:name w:val="Normal"/>

</xml_diff>